<commit_message>
edited sources to match
</commit_message>
<xml_diff>
--- a/Assignment5a_Chan.docx
+++ b/Assignment5a_Chan.docx
@@ -5142,8 +5142,6 @@
         <w:jc w:val="center"/>
         <w:rPr>
           <w:rFonts w:ascii="Times New Roman" w:hAnsi="Times New Roman" w:cs="Times New Roman"/>
-          <w:b/>
-          <w:bCs/>
           <w:sz w:val="24"/>
           <w:szCs w:val="24"/>
         </w:rPr>
@@ -5151,8 +5149,6 @@
       <w:r>
         <w:rPr>
           <w:rFonts w:ascii="Times New Roman" w:hAnsi="Times New Roman" w:cs="Times New Roman"/>
-          <w:b/>
-          <w:bCs/>
           <w:sz w:val="24"/>
           <w:szCs w:val="24"/>
         </w:rPr>
@@ -5170,66 +5166,6 @@
           <w:szCs w:val="24"/>
         </w:rPr>
       </w:pPr>
-      <w:r>
-        <w:rPr>
-          <w:rFonts w:ascii="Times New Roman" w:hAnsi="Times New Roman" w:cs="Times New Roman"/>
-          <w:sz w:val="24"/>
-          <w:szCs w:val="24"/>
-        </w:rPr>
-        <w:t xml:space="preserve">Brownlee, J. (2016, June 24). Crash Course in Convolutional Neural Networks for Machine Learning. Machine Learning Mastery. Retrieved from </w:t>
-      </w:r>
-      <w:hyperlink r:id="rId13" w:history="1">
-        <w:r>
-          <w:rPr>
-            <w:rStyle w:val="Hyperlink"/>
-            <w:rFonts w:ascii="Times New Roman" w:hAnsi="Times New Roman" w:cs="Times New Roman"/>
-            <w:sz w:val="24"/>
-            <w:szCs w:val="24"/>
-          </w:rPr>
-          <w:t>https://machinelearningmastery.com/crash-course-convolutional-neural-networks/</w:t>
-        </w:r>
-      </w:hyperlink>
-    </w:p>
-    <w:p>
-      <w:pPr>
-        <w:spacing w:line="480" w:lineRule="auto"/>
-        <w:ind w:left="720" w:hanging="720"/>
-        <w:rPr>
-          <w:rFonts w:ascii="Times New Roman" w:hAnsi="Times New Roman" w:cs="Times New Roman"/>
-          <w:sz w:val="24"/>
-          <w:szCs w:val="24"/>
-        </w:rPr>
-      </w:pPr>
-      <w:r>
-        <w:rPr>
-          <w:rFonts w:ascii="Times New Roman" w:hAnsi="Times New Roman" w:cs="Times New Roman"/>
-          <w:sz w:val="24"/>
-          <w:szCs w:val="24"/>
-        </w:rPr>
-        <w:t xml:space="preserve">Deshpande, A. (n.d.). A beginner’s Guide to Understanding Convolutional Neural Networks. Retrieved from </w:t>
-      </w:r>
-      <w:hyperlink r:id="rId14" w:history="1">
-        <w:r>
-          <w:rPr>
-            <w:rStyle w:val="Hyperlink"/>
-            <w:rFonts w:ascii="Times New Roman" w:hAnsi="Times New Roman" w:cs="Times New Roman"/>
-            <w:sz w:val="24"/>
-            <w:szCs w:val="24"/>
-          </w:rPr>
-          <w:t>https://adeshpande3.github.io/</w:t>
-        </w:r>
-      </w:hyperlink>
-    </w:p>
-    <w:p>
-      <w:pPr>
-        <w:spacing w:line="480" w:lineRule="auto"/>
-        <w:ind w:left="720" w:hanging="720"/>
-        <w:rPr>
-          <w:rFonts w:ascii="Times New Roman" w:hAnsi="Times New Roman" w:cs="Times New Roman"/>
-          <w:sz w:val="24"/>
-          <w:szCs w:val="24"/>
-        </w:rPr>
-      </w:pPr>
       <w:proofErr w:type="spellStart"/>
       <w:r>
         <w:rPr>
@@ -5237,7 +5173,7 @@
           <w:sz w:val="24"/>
           <w:szCs w:val="24"/>
         </w:rPr>
-        <w:t>Knode</w:t>
+        <w:t>Rudes</w:t>
       </w:r>
       <w:proofErr w:type="spellEnd"/>
       <w:r>
@@ -5246,7 +5182,7 @@
           <w:sz w:val="24"/>
           <w:szCs w:val="24"/>
         </w:rPr>
-        <w:t>, S. (</w:t>
+        <w:t xml:space="preserve">, R. ( 2020, Sept 8). An Introductory  </w:t>
       </w:r>
       <w:proofErr w:type="spellStart"/>
       <w:r>
@@ -5255,7 +5191,7 @@
           <w:sz w:val="24"/>
           <w:szCs w:val="24"/>
         </w:rPr>
-        <w:t>n.d</w:t>
+        <w:t>Reinforcment</w:t>
       </w:r>
       <w:proofErr w:type="spellEnd"/>
       <w:r>
@@ -5264,2656 +5200,27 @@
           <w:sz w:val="24"/>
           <w:szCs w:val="24"/>
         </w:rPr>
-        <w:t xml:space="preserve">). </w:t>
-      </w:r>
-      <w:r>
-        <w:rPr>
-          <w:rFonts w:ascii="Times New Roman" w:hAnsi="Times New Roman" w:cs="Times New Roman"/>
-          <w:sz w:val="24"/>
-          <w:szCs w:val="24"/>
-        </w:rPr>
-        <w:t>Week 7 Lesson Guidance – Deep Learning Models</w:t>
-      </w:r>
-      <w:r>
-        <w:rPr>
-          <w:rFonts w:ascii="Times New Roman" w:hAnsi="Times New Roman" w:cs="Times New Roman"/>
-          <w:sz w:val="24"/>
-          <w:szCs w:val="24"/>
-        </w:rPr>
-        <w:t xml:space="preserve"> </w:t>
-      </w:r>
-      <w:r>
-        <w:rPr>
-          <w:rFonts w:ascii="Times New Roman" w:hAnsi="Times New Roman" w:cs="Times New Roman"/>
-          <w:sz w:val="24"/>
-          <w:szCs w:val="24"/>
-        </w:rPr>
-        <w:t xml:space="preserve">Retrieved from </w:t>
-      </w:r>
-      <w:r>
-        <w:rPr>
-          <w:rFonts w:ascii="Times New Roman" w:hAnsi="Times New Roman" w:cs="Times New Roman"/>
-          <w:sz w:val="24"/>
-          <w:szCs w:val="24"/>
-        </w:rPr>
-        <w:t>https://learn.umgc.edu/d2l/le/content/685790/viewContent/26248222/View</w:t>
-      </w:r>
-    </w:p>
-    <w:p>
-      <w:pPr>
-        <w:spacing w:line="480" w:lineRule="auto"/>
-        <w:ind w:left="720" w:hanging="720"/>
-        <w:rPr>
-          <w:rFonts w:ascii="Times New Roman" w:hAnsi="Times New Roman" w:cs="Times New Roman"/>
-          <w:sz w:val="24"/>
-          <w:szCs w:val="24"/>
-        </w:rPr>
-      </w:pPr>
-      <w:proofErr w:type="spellStart"/>
-      <w:r>
-        <w:rPr>
-          <w:rFonts w:ascii="Times New Roman" w:hAnsi="Times New Roman" w:cs="Times New Roman"/>
-          <w:sz w:val="24"/>
-          <w:szCs w:val="24"/>
-        </w:rPr>
-        <w:t>Keras</w:t>
-      </w:r>
-      <w:proofErr w:type="spellEnd"/>
-      <w:r>
-        <w:rPr>
-          <w:rFonts w:ascii="Times New Roman" w:hAnsi="Times New Roman" w:cs="Times New Roman"/>
-          <w:sz w:val="24"/>
-          <w:szCs w:val="24"/>
-        </w:rPr>
-        <w:t xml:space="preserve">. (n.d.). </w:t>
-      </w:r>
-      <w:proofErr w:type="spellStart"/>
-      <w:r>
-        <w:rPr>
-          <w:rFonts w:ascii="Times New Roman" w:hAnsi="Times New Roman" w:cs="Times New Roman"/>
-          <w:sz w:val="24"/>
-          <w:szCs w:val="24"/>
-        </w:rPr>
-        <w:t>Keras</w:t>
-      </w:r>
-      <w:proofErr w:type="spellEnd"/>
-      <w:r>
-        <w:rPr>
-          <w:rFonts w:ascii="Times New Roman" w:hAnsi="Times New Roman" w:cs="Times New Roman"/>
-          <w:sz w:val="24"/>
-          <w:szCs w:val="24"/>
-        </w:rPr>
-        <w:t xml:space="preserve"> API Reference. Retrieved from </w:t>
-      </w:r>
-      <w:hyperlink r:id="rId15" w:history="1">
-        <w:r>
-          <w:rPr>
-            <w:rStyle w:val="Hyperlink"/>
-            <w:rFonts w:ascii="Times New Roman" w:hAnsi="Times New Roman" w:cs="Times New Roman"/>
-            <w:sz w:val="24"/>
-            <w:szCs w:val="24"/>
-          </w:rPr>
-          <w:t>https://keras.io/api/</w:t>
-        </w:r>
-      </w:hyperlink>
-    </w:p>
-    <w:p>
-      <w:pPr>
-        <w:spacing w:line="480" w:lineRule="auto"/>
-        <w:ind w:left="720" w:hanging="720"/>
-        <w:rPr>
-          <w:rFonts w:ascii="Times New Roman" w:hAnsi="Times New Roman" w:cs="Times New Roman"/>
-          <w:sz w:val="24"/>
-          <w:szCs w:val="24"/>
-        </w:rPr>
-      </w:pPr>
-      <w:r>
-        <w:rPr>
-          <w:rFonts w:ascii="Times New Roman" w:hAnsi="Times New Roman" w:cs="Times New Roman"/>
-          <w:sz w:val="24"/>
-          <w:szCs w:val="24"/>
-        </w:rPr>
-        <w:t xml:space="preserve">Karas. (n.d.) Fashion MNIST dataset, an alternative to MNIST. Retrieved from </w:t>
-      </w:r>
-      <w:hyperlink r:id="rId16" w:history="1">
-        <w:r>
-          <w:rPr>
-            <w:rStyle w:val="Hyperlink"/>
-            <w:rFonts w:ascii="Times New Roman" w:hAnsi="Times New Roman" w:cs="Times New Roman"/>
-            <w:sz w:val="24"/>
-            <w:szCs w:val="24"/>
-          </w:rPr>
-          <w:t>https://keras.io/api/datasets/fashion_mnist/</w:t>
-        </w:r>
-      </w:hyperlink>
-    </w:p>
-    <w:p>
-      <w:pPr>
-        <w:spacing w:line="480" w:lineRule="auto"/>
-        <w:ind w:left="720" w:hanging="720"/>
-        <w:rPr>
-          <w:rFonts w:ascii="Times New Roman" w:hAnsi="Times New Roman" w:cs="Times New Roman"/>
-          <w:sz w:val="24"/>
-          <w:szCs w:val="24"/>
-        </w:rPr>
-      </w:pPr>
-      <w:r>
-        <w:rPr>
-          <w:rFonts w:ascii="Times New Roman" w:hAnsi="Times New Roman" w:cs="Times New Roman"/>
-          <w:sz w:val="24"/>
-          <w:szCs w:val="24"/>
-        </w:rPr>
-        <w:t xml:space="preserve">Xiao, H. Rasul, K., </w:t>
-      </w:r>
-      <w:proofErr w:type="spellStart"/>
-      <w:r>
-        <w:rPr>
-          <w:rFonts w:ascii="Times New Roman" w:hAnsi="Times New Roman" w:cs="Times New Roman"/>
-          <w:sz w:val="24"/>
-          <w:szCs w:val="24"/>
-        </w:rPr>
-        <w:t>Vollgraf</w:t>
-      </w:r>
-      <w:proofErr w:type="spellEnd"/>
-      <w:r>
-        <w:rPr>
-          <w:rFonts w:ascii="Times New Roman" w:hAnsi="Times New Roman" w:cs="Times New Roman"/>
-          <w:sz w:val="24"/>
-          <w:szCs w:val="24"/>
-        </w:rPr>
-        <w:t xml:space="preserve">, R. (2017, September 15). Fashion-MNIST: a novel Image Dataset for Benchmarking Machine Learning Algorithms. Retrieved from </w:t>
-      </w:r>
-      <w:hyperlink r:id="rId17" w:history="1">
-        <w:r>
-          <w:rPr>
-            <w:rFonts w:ascii="Times New Roman" w:hAnsi="Times New Roman" w:cs="Times New Roman"/>
-            <w:sz w:val="24"/>
-            <w:szCs w:val="24"/>
-          </w:rPr>
-          <w:br/>
-        </w:r>
-        <w:r>
-          <w:t>https://doi.org/10.48550/arXiv.1708.07747</w:t>
-        </w:r>
-      </w:hyperlink>
-    </w:p>
-    <w:p>
-      <w:pPr>
-        <w:spacing w:line="480" w:lineRule="auto"/>
-        <w:ind w:left="720" w:hanging="720"/>
-        <w:rPr>
-          <w:rFonts w:ascii="Times New Roman" w:hAnsi="Times New Roman" w:cs="Times New Roman"/>
-          <w:sz w:val="24"/>
-          <w:szCs w:val="24"/>
-        </w:rPr>
-      </w:pPr>
-    </w:p>
-    <w:p>
-      <w:pPr>
-        <w:spacing w:line="480" w:lineRule="auto"/>
-        <w:ind w:left="720" w:hanging="720"/>
-        <w:rPr>
-          <w:rFonts w:ascii="Times New Roman" w:hAnsi="Times New Roman" w:cs="Times New Roman"/>
-          <w:sz w:val="24"/>
-          <w:szCs w:val="24"/>
-        </w:rPr>
-      </w:pPr>
-      <w:r>
-        <w:rPr>
-          <w:rFonts w:ascii="Times New Roman" w:hAnsi="Times New Roman" w:cs="Times New Roman"/>
-          <w:sz w:val="24"/>
-          <w:szCs w:val="24"/>
-        </w:rPr>
-        <w:t xml:space="preserve">Zalando Research. (2017, Dec 6). Fashion MNIST: An MNIST-like dataset of 70,000 28x28 labeled fashion images. Kaggle.com Retrieved from </w:t>
-      </w:r>
-      <w:r>
-        <w:rPr>
-          <w:rFonts w:ascii="Times New Roman" w:hAnsi="Times New Roman" w:cs="Times New Roman"/>
-          <w:sz w:val="24"/>
-          <w:szCs w:val="24"/>
-        </w:rPr>
-        <w:t>https://www.kaggle.com/datasets/zalando-research/fashionmnist/metadata</w:t>
-      </w:r>
-    </w:p>
-    <w:p>
-      <w:pPr>
-        <w:rPr>
-          <w:rFonts w:ascii="Times New Roman" w:hAnsi="Times New Roman" w:cs="Times New Roman"/>
-          <w:color w:val="123654"/>
-          <w:sz w:val="24"/>
-          <w:szCs w:val="24"/>
-        </w:rPr>
-      </w:pPr>
-      <w:r>
-        <w:rPr>
-          <w:rFonts w:ascii="Times New Roman" w:hAnsi="Times New Roman" w:cs="Times New Roman"/>
-          <w:color w:val="123654"/>
-          <w:sz w:val="24"/>
-          <w:szCs w:val="24"/>
-        </w:rPr>
-        <w:br w:type="page"/>
-      </w:r>
-    </w:p>
-    <w:p>
-      <w:pPr>
-        <w:spacing w:line="480" w:lineRule="auto"/>
-        <w:ind w:left="720" w:hanging="720"/>
-        <w:jc w:val="center"/>
-        <w:rPr>
-          <w:rFonts w:ascii="Times New Roman" w:hAnsi="Times New Roman" w:cs="Times New Roman"/>
-          <w:b/>
-          <w:bCs/>
-          <w:sz w:val="24"/>
-          <w:szCs w:val="24"/>
-        </w:rPr>
-      </w:pPr>
-      <w:r>
-        <w:rPr>
-          <w:rFonts w:ascii="Times New Roman" w:hAnsi="Times New Roman" w:cs="Times New Roman"/>
-          <w:b/>
-          <w:bCs/>
-          <w:sz w:val="24"/>
-          <w:szCs w:val="24"/>
-        </w:rPr>
-        <w:lastRenderedPageBreak/>
-        <w:t>Appendix</w:t>
-      </w:r>
-    </w:p>
-    <w:p>
-      <w:pPr>
-        <w:spacing w:line="480" w:lineRule="auto"/>
-        <w:ind w:left="720" w:hanging="720"/>
-        <w:rPr>
-          <w:rFonts w:ascii="Times New Roman" w:hAnsi="Times New Roman" w:cs="Times New Roman"/>
-          <w:b/>
-          <w:bCs/>
-          <w:sz w:val="24"/>
-          <w:szCs w:val="24"/>
-        </w:rPr>
-      </w:pPr>
-      <w:r>
-        <w:rPr>
-          <w:rFonts w:ascii="Times New Roman" w:hAnsi="Times New Roman" w:cs="Times New Roman"/>
-          <w:b/>
-          <w:bCs/>
-          <w:sz w:val="24"/>
-          <w:szCs w:val="24"/>
-        </w:rPr>
-        <w:t xml:space="preserve">Appendix A: </w:t>
-      </w:r>
-      <w:r>
-        <w:rPr>
-          <w:rFonts w:ascii="Times New Roman" w:hAnsi="Times New Roman" w:cs="Times New Roman"/>
-          <w:b/>
-          <w:bCs/>
-          <w:sz w:val="24"/>
-          <w:szCs w:val="24"/>
-        </w:rPr>
-        <w:t>Model Table</w:t>
-      </w:r>
-    </w:p>
-    <w:tbl>
-      <w:tblPr>
-        <w:tblW w:w="9350" w:type="dxa"/>
-        <w:tblLook w:val="04A0" w:firstRow="1" w:lastRow="0" w:firstColumn="1" w:lastColumn="0" w:noHBand="0" w:noVBand="1"/>
-      </w:tblPr>
-      <w:tblGrid>
-        <w:gridCol w:w="1273"/>
-        <w:gridCol w:w="1986"/>
-        <w:gridCol w:w="1175"/>
-        <w:gridCol w:w="1389"/>
-        <w:gridCol w:w="1475"/>
-        <w:gridCol w:w="2052"/>
-      </w:tblGrid>
-      <w:tr>
-        <w:trPr>
-          <w:trHeight w:val="288"/>
-        </w:trPr>
-        <w:tc>
-          <w:tcPr>
-            <w:tcW w:w="1273" w:type="dxa"/>
-            <w:tcBorders>
-              <w:top w:val="single" w:sz="4" w:space="0" w:color="auto"/>
-              <w:left w:val="single" w:sz="4" w:space="0" w:color="auto"/>
-              <w:bottom w:val="single" w:sz="4" w:space="0" w:color="auto"/>
-              <w:right w:val="single" w:sz="4" w:space="0" w:color="auto"/>
-            </w:tcBorders>
-            <w:shd w:val="clear" w:color="auto" w:fill="auto"/>
-            <w:noWrap/>
-            <w:vAlign w:val="bottom"/>
-            <w:hideMark/>
-          </w:tcPr>
-          <w:p>
-            <w:pPr>
-              <w:spacing w:after="0" w:line="240" w:lineRule="auto"/>
-              <w:rPr>
-                <w:rFonts w:ascii="Calibri" w:eastAsia="Times New Roman" w:hAnsi="Calibri" w:cs="Calibri"/>
-                <w:color w:val="000000"/>
-              </w:rPr>
-            </w:pPr>
-            <w:r>
-              <w:rPr>
-                <w:rFonts w:ascii="Calibri" w:eastAsia="Times New Roman" w:hAnsi="Calibri" w:cs="Calibri"/>
-                <w:color w:val="000000"/>
-              </w:rPr>
-              <w:t>Model Number</w:t>
-            </w:r>
-          </w:p>
-        </w:tc>
-        <w:tc>
-          <w:tcPr>
-            <w:tcW w:w="1986" w:type="dxa"/>
-            <w:tcBorders>
-              <w:top w:val="single" w:sz="4" w:space="0" w:color="auto"/>
-              <w:left w:val="nil"/>
-              <w:bottom w:val="single" w:sz="4" w:space="0" w:color="auto"/>
-              <w:right w:val="single" w:sz="4" w:space="0" w:color="auto"/>
-            </w:tcBorders>
-            <w:shd w:val="clear" w:color="auto" w:fill="auto"/>
-            <w:noWrap/>
-            <w:vAlign w:val="bottom"/>
-            <w:hideMark/>
-          </w:tcPr>
-          <w:p>
-            <w:pPr>
-              <w:spacing w:after="0" w:line="240" w:lineRule="auto"/>
-              <w:rPr>
-                <w:rFonts w:ascii="Calibri" w:eastAsia="Times New Roman" w:hAnsi="Calibri" w:cs="Calibri"/>
-                <w:color w:val="000000"/>
-              </w:rPr>
-            </w:pPr>
-            <w:r>
-              <w:rPr>
-                <w:rFonts w:ascii="Calibri" w:eastAsia="Times New Roman" w:hAnsi="Calibri" w:cs="Calibri"/>
-                <w:color w:val="000000"/>
-              </w:rPr>
-              <w:t>#  of layers</w:t>
-            </w:r>
-          </w:p>
-        </w:tc>
-        <w:tc>
-          <w:tcPr>
-            <w:tcW w:w="1175" w:type="dxa"/>
-            <w:tcBorders>
-              <w:top w:val="single" w:sz="4" w:space="0" w:color="auto"/>
-              <w:left w:val="nil"/>
-              <w:bottom w:val="single" w:sz="4" w:space="0" w:color="auto"/>
-              <w:right w:val="single" w:sz="4" w:space="0" w:color="auto"/>
-            </w:tcBorders>
-            <w:shd w:val="clear" w:color="auto" w:fill="auto"/>
-            <w:noWrap/>
-            <w:vAlign w:val="bottom"/>
-            <w:hideMark/>
-          </w:tcPr>
-          <w:p>
-            <w:pPr>
-              <w:spacing w:after="0" w:line="240" w:lineRule="auto"/>
-              <w:rPr>
-                <w:rFonts w:ascii="Calibri" w:eastAsia="Times New Roman" w:hAnsi="Calibri" w:cs="Calibri"/>
-                <w:color w:val="000000"/>
-              </w:rPr>
-            </w:pPr>
-            <w:r>
-              <w:rPr>
-                <w:rFonts w:ascii="Calibri" w:eastAsia="Times New Roman" w:hAnsi="Calibri" w:cs="Calibri"/>
-                <w:color w:val="000000"/>
-              </w:rPr>
-              <w:t>Pool Size</w:t>
-            </w:r>
-          </w:p>
-        </w:tc>
-        <w:tc>
-          <w:tcPr>
-            <w:tcW w:w="1389" w:type="dxa"/>
-            <w:tcBorders>
-              <w:top w:val="single" w:sz="4" w:space="0" w:color="auto"/>
-              <w:left w:val="nil"/>
-              <w:bottom w:val="single" w:sz="4" w:space="0" w:color="auto"/>
-              <w:right w:val="single" w:sz="4" w:space="0" w:color="auto"/>
-            </w:tcBorders>
-            <w:shd w:val="clear" w:color="auto" w:fill="auto"/>
-            <w:noWrap/>
-            <w:vAlign w:val="bottom"/>
-            <w:hideMark/>
-          </w:tcPr>
-          <w:p>
-            <w:pPr>
-              <w:spacing w:after="0" w:line="240" w:lineRule="auto"/>
-              <w:rPr>
-                <w:rFonts w:ascii="Calibri" w:eastAsia="Times New Roman" w:hAnsi="Calibri" w:cs="Calibri"/>
-                <w:color w:val="000000"/>
-              </w:rPr>
-            </w:pPr>
-            <w:r>
-              <w:rPr>
-                <w:rFonts w:ascii="Calibri" w:eastAsia="Times New Roman" w:hAnsi="Calibri" w:cs="Calibri"/>
-                <w:color w:val="000000"/>
-              </w:rPr>
-              <w:t>Filter #s</w:t>
-            </w:r>
-          </w:p>
-        </w:tc>
-        <w:tc>
-          <w:tcPr>
-            <w:tcW w:w="1475" w:type="dxa"/>
-            <w:tcBorders>
-              <w:top w:val="single" w:sz="4" w:space="0" w:color="auto"/>
-              <w:left w:val="nil"/>
-              <w:bottom w:val="single" w:sz="4" w:space="0" w:color="auto"/>
-              <w:right w:val="single" w:sz="4" w:space="0" w:color="auto"/>
-            </w:tcBorders>
-            <w:shd w:val="clear" w:color="auto" w:fill="auto"/>
-            <w:noWrap/>
-            <w:vAlign w:val="bottom"/>
-            <w:hideMark/>
-          </w:tcPr>
-          <w:p>
-            <w:pPr>
-              <w:spacing w:after="0" w:line="240" w:lineRule="auto"/>
-              <w:rPr>
-                <w:rFonts w:ascii="Calibri" w:eastAsia="Times New Roman" w:hAnsi="Calibri" w:cs="Calibri"/>
-                <w:color w:val="000000"/>
-              </w:rPr>
-            </w:pPr>
-            <w:r>
-              <w:rPr>
-                <w:rFonts w:ascii="Calibri" w:eastAsia="Times New Roman" w:hAnsi="Calibri" w:cs="Calibri"/>
-                <w:color w:val="000000"/>
-              </w:rPr>
-              <w:t># Epochs</w:t>
-            </w:r>
-          </w:p>
-        </w:tc>
-        <w:tc>
-          <w:tcPr>
-            <w:tcW w:w="2052" w:type="dxa"/>
-            <w:tcBorders>
-              <w:top w:val="single" w:sz="4" w:space="0" w:color="auto"/>
-              <w:left w:val="nil"/>
-              <w:bottom w:val="single" w:sz="4" w:space="0" w:color="auto"/>
-              <w:right w:val="single" w:sz="4" w:space="0" w:color="auto"/>
-            </w:tcBorders>
-            <w:shd w:val="clear" w:color="auto" w:fill="auto"/>
-            <w:noWrap/>
-            <w:vAlign w:val="bottom"/>
-            <w:hideMark/>
-          </w:tcPr>
-          <w:p>
-            <w:pPr>
-              <w:spacing w:after="0" w:line="240" w:lineRule="auto"/>
-              <w:rPr>
-                <w:rFonts w:ascii="Calibri" w:eastAsia="Times New Roman" w:hAnsi="Calibri" w:cs="Calibri"/>
-                <w:color w:val="000000"/>
-              </w:rPr>
-            </w:pPr>
-            <w:r>
-              <w:rPr>
-                <w:rFonts w:ascii="Calibri" w:eastAsia="Times New Roman" w:hAnsi="Calibri" w:cs="Calibri"/>
-                <w:color w:val="000000"/>
-              </w:rPr>
-              <w:t>Activation</w:t>
-            </w:r>
-          </w:p>
-        </w:tc>
-      </w:tr>
-      <w:tr>
-        <w:trPr>
-          <w:trHeight w:val="288"/>
-        </w:trPr>
-        <w:tc>
-          <w:tcPr>
-            <w:tcW w:w="1273" w:type="dxa"/>
-            <w:tcBorders>
-              <w:top w:val="nil"/>
-              <w:left w:val="single" w:sz="4" w:space="0" w:color="auto"/>
-              <w:bottom w:val="single" w:sz="4" w:space="0" w:color="auto"/>
-              <w:right w:val="single" w:sz="4" w:space="0" w:color="auto"/>
-            </w:tcBorders>
-            <w:shd w:val="clear" w:color="auto" w:fill="auto"/>
-            <w:noWrap/>
-            <w:vAlign w:val="bottom"/>
-            <w:hideMark/>
-          </w:tcPr>
-          <w:p>
-            <w:pPr>
-              <w:spacing w:after="0" w:line="240" w:lineRule="auto"/>
-              <w:jc w:val="right"/>
-              <w:rPr>
-                <w:rFonts w:ascii="Calibri" w:eastAsia="Times New Roman" w:hAnsi="Calibri" w:cs="Calibri"/>
-                <w:color w:val="000000"/>
-              </w:rPr>
-            </w:pPr>
-            <w:r>
-              <w:rPr>
-                <w:rFonts w:ascii="Calibri" w:eastAsia="Times New Roman" w:hAnsi="Calibri" w:cs="Calibri"/>
-                <w:color w:val="000000"/>
-              </w:rPr>
-              <w:t>1</w:t>
-            </w:r>
-          </w:p>
-        </w:tc>
-        <w:tc>
-          <w:tcPr>
-            <w:tcW w:w="1986" w:type="dxa"/>
-            <w:tcBorders>
-              <w:top w:val="nil"/>
-              <w:left w:val="nil"/>
-              <w:bottom w:val="single" w:sz="4" w:space="0" w:color="auto"/>
-              <w:right w:val="single" w:sz="4" w:space="0" w:color="auto"/>
-            </w:tcBorders>
-            <w:shd w:val="clear" w:color="auto" w:fill="auto"/>
-            <w:noWrap/>
-            <w:vAlign w:val="bottom"/>
-            <w:hideMark/>
-          </w:tcPr>
-          <w:p>
-            <w:pPr>
-              <w:spacing w:after="0" w:line="240" w:lineRule="auto"/>
-              <w:rPr>
-                <w:rFonts w:ascii="Calibri" w:eastAsia="Times New Roman" w:hAnsi="Calibri" w:cs="Calibri"/>
-                <w:color w:val="000000"/>
-              </w:rPr>
-            </w:pPr>
-            <w:r>
-              <w:rPr>
-                <w:rFonts w:ascii="Calibri" w:eastAsia="Times New Roman" w:hAnsi="Calibri" w:cs="Calibri"/>
-                <w:color w:val="000000"/>
-              </w:rPr>
-              <w:t>2</w:t>
-            </w:r>
-          </w:p>
-        </w:tc>
-        <w:tc>
-          <w:tcPr>
-            <w:tcW w:w="1175" w:type="dxa"/>
-            <w:tcBorders>
-              <w:top w:val="nil"/>
-              <w:left w:val="nil"/>
-              <w:bottom w:val="single" w:sz="4" w:space="0" w:color="auto"/>
-              <w:right w:val="single" w:sz="4" w:space="0" w:color="auto"/>
-            </w:tcBorders>
-            <w:shd w:val="clear" w:color="auto" w:fill="auto"/>
-            <w:noWrap/>
-            <w:vAlign w:val="bottom"/>
-            <w:hideMark/>
-          </w:tcPr>
-          <w:p>
-            <w:pPr>
-              <w:spacing w:after="0" w:line="240" w:lineRule="auto"/>
-              <w:rPr>
-                <w:rFonts w:ascii="Calibri" w:eastAsia="Times New Roman" w:hAnsi="Calibri" w:cs="Calibri"/>
-                <w:color w:val="000000"/>
-              </w:rPr>
-            </w:pPr>
-            <w:r>
-              <w:rPr>
-                <w:rFonts w:ascii="Calibri" w:eastAsia="Times New Roman" w:hAnsi="Calibri" w:cs="Calibri"/>
-                <w:color w:val="000000"/>
-              </w:rPr>
-              <w:t>2</w:t>
-            </w:r>
-          </w:p>
-        </w:tc>
-        <w:tc>
-          <w:tcPr>
-            <w:tcW w:w="1389" w:type="dxa"/>
-            <w:tcBorders>
-              <w:top w:val="nil"/>
-              <w:left w:val="nil"/>
-              <w:bottom w:val="single" w:sz="4" w:space="0" w:color="auto"/>
-              <w:right w:val="single" w:sz="4" w:space="0" w:color="auto"/>
-            </w:tcBorders>
-            <w:shd w:val="clear" w:color="auto" w:fill="auto"/>
-            <w:noWrap/>
-            <w:vAlign w:val="bottom"/>
-            <w:hideMark/>
-          </w:tcPr>
-          <w:p>
-            <w:pPr>
-              <w:spacing w:after="0" w:line="240" w:lineRule="auto"/>
-              <w:rPr>
-                <w:rFonts w:ascii="Calibri" w:eastAsia="Times New Roman" w:hAnsi="Calibri" w:cs="Calibri"/>
-                <w:color w:val="000000"/>
-              </w:rPr>
-            </w:pPr>
-            <w:r>
-              <w:rPr>
-                <w:rFonts w:ascii="Calibri" w:eastAsia="Times New Roman" w:hAnsi="Calibri" w:cs="Calibri"/>
-                <w:color w:val="000000"/>
-              </w:rPr>
-              <w:t>236</w:t>
-            </w:r>
-            <w:r>
-              <w:rPr>
-                <w:rFonts w:ascii="Calibri" w:eastAsia="Times New Roman" w:hAnsi="Calibri" w:cs="Calibri"/>
-                <w:color w:val="000000"/>
-              </w:rPr>
-              <w:br/>
-              <w:t>128</w:t>
-            </w:r>
-          </w:p>
-        </w:tc>
-        <w:tc>
-          <w:tcPr>
-            <w:tcW w:w="1475" w:type="dxa"/>
-            <w:tcBorders>
-              <w:top w:val="nil"/>
-              <w:left w:val="nil"/>
-              <w:bottom w:val="single" w:sz="4" w:space="0" w:color="auto"/>
-              <w:right w:val="single" w:sz="4" w:space="0" w:color="auto"/>
-            </w:tcBorders>
-            <w:shd w:val="clear" w:color="auto" w:fill="auto"/>
-            <w:noWrap/>
-            <w:vAlign w:val="bottom"/>
-            <w:hideMark/>
-          </w:tcPr>
-          <w:p>
-            <w:pPr>
-              <w:spacing w:after="0" w:line="240" w:lineRule="auto"/>
-              <w:rPr>
-                <w:rFonts w:ascii="Calibri" w:eastAsia="Times New Roman" w:hAnsi="Calibri" w:cs="Calibri"/>
-                <w:color w:val="000000"/>
-              </w:rPr>
-            </w:pPr>
-            <w:r>
-              <w:rPr>
-                <w:rFonts w:ascii="Calibri" w:eastAsia="Times New Roman" w:hAnsi="Calibri" w:cs="Calibri"/>
-                <w:color w:val="000000"/>
-              </w:rPr>
-              <w:t>10</w:t>
-            </w:r>
-          </w:p>
-        </w:tc>
-        <w:tc>
-          <w:tcPr>
-            <w:tcW w:w="2052" w:type="dxa"/>
-            <w:tcBorders>
-              <w:top w:val="nil"/>
-              <w:left w:val="nil"/>
-              <w:bottom w:val="single" w:sz="4" w:space="0" w:color="auto"/>
-              <w:right w:val="single" w:sz="4" w:space="0" w:color="auto"/>
-            </w:tcBorders>
-            <w:shd w:val="clear" w:color="auto" w:fill="auto"/>
-            <w:noWrap/>
-            <w:vAlign w:val="bottom"/>
-            <w:hideMark/>
-          </w:tcPr>
-          <w:p>
-            <w:pPr>
-              <w:spacing w:after="0" w:line="240" w:lineRule="auto"/>
-              <w:rPr>
-                <w:rFonts w:ascii="Calibri" w:eastAsia="Times New Roman" w:hAnsi="Calibri" w:cs="Calibri"/>
-                <w:color w:val="000000"/>
-              </w:rPr>
-            </w:pPr>
-            <w:r>
-              <w:rPr>
-                <w:rFonts w:ascii="Calibri" w:eastAsia="Times New Roman" w:hAnsi="Calibri" w:cs="Calibri"/>
-                <w:color w:val="000000"/>
-              </w:rPr>
-              <w:t>Linear</w:t>
-            </w:r>
-          </w:p>
-        </w:tc>
-      </w:tr>
-      <w:tr>
-        <w:trPr>
-          <w:trHeight w:val="288"/>
-        </w:trPr>
-        <w:tc>
-          <w:tcPr>
-            <w:tcW w:w="1273" w:type="dxa"/>
-            <w:tcBorders>
-              <w:top w:val="nil"/>
-              <w:left w:val="single" w:sz="4" w:space="0" w:color="auto"/>
-              <w:bottom w:val="single" w:sz="4" w:space="0" w:color="auto"/>
-              <w:right w:val="single" w:sz="4" w:space="0" w:color="auto"/>
-            </w:tcBorders>
-            <w:shd w:val="clear" w:color="auto" w:fill="auto"/>
-            <w:noWrap/>
-            <w:vAlign w:val="bottom"/>
-            <w:hideMark/>
-          </w:tcPr>
-          <w:p>
-            <w:pPr>
-              <w:spacing w:after="0" w:line="240" w:lineRule="auto"/>
-              <w:jc w:val="right"/>
-              <w:rPr>
-                <w:rFonts w:ascii="Calibri" w:eastAsia="Times New Roman" w:hAnsi="Calibri" w:cs="Calibri"/>
-                <w:color w:val="000000"/>
-              </w:rPr>
-            </w:pPr>
-            <w:r>
-              <w:rPr>
-                <w:rFonts w:ascii="Calibri" w:eastAsia="Times New Roman" w:hAnsi="Calibri" w:cs="Calibri"/>
-                <w:color w:val="000000"/>
-              </w:rPr>
-              <w:t>2</w:t>
-            </w:r>
-          </w:p>
-        </w:tc>
-        <w:tc>
-          <w:tcPr>
-            <w:tcW w:w="1986" w:type="dxa"/>
-            <w:tcBorders>
-              <w:top w:val="nil"/>
-              <w:left w:val="nil"/>
-              <w:bottom w:val="single" w:sz="4" w:space="0" w:color="auto"/>
-              <w:right w:val="single" w:sz="4" w:space="0" w:color="auto"/>
-            </w:tcBorders>
-            <w:shd w:val="clear" w:color="auto" w:fill="auto"/>
-            <w:noWrap/>
-            <w:vAlign w:val="bottom"/>
-            <w:hideMark/>
-          </w:tcPr>
-          <w:p>
-            <w:pPr>
-              <w:spacing w:after="0" w:line="240" w:lineRule="auto"/>
-              <w:rPr>
-                <w:rFonts w:ascii="Calibri" w:eastAsia="Times New Roman" w:hAnsi="Calibri" w:cs="Calibri"/>
-                <w:color w:val="000000"/>
-              </w:rPr>
-            </w:pPr>
-            <w:r>
-              <w:rPr>
-                <w:rFonts w:ascii="Calibri" w:eastAsia="Times New Roman" w:hAnsi="Calibri" w:cs="Calibri"/>
-                <w:color w:val="000000"/>
-              </w:rPr>
-              <w:t>2</w:t>
-            </w:r>
-          </w:p>
-        </w:tc>
-        <w:tc>
-          <w:tcPr>
-            <w:tcW w:w="1175" w:type="dxa"/>
-            <w:tcBorders>
-              <w:top w:val="nil"/>
-              <w:left w:val="nil"/>
-              <w:bottom w:val="single" w:sz="4" w:space="0" w:color="auto"/>
-              <w:right w:val="single" w:sz="4" w:space="0" w:color="auto"/>
-            </w:tcBorders>
-            <w:shd w:val="clear" w:color="auto" w:fill="auto"/>
-            <w:noWrap/>
-            <w:vAlign w:val="bottom"/>
-            <w:hideMark/>
-          </w:tcPr>
-          <w:p>
-            <w:pPr>
-              <w:spacing w:after="0" w:line="240" w:lineRule="auto"/>
-              <w:rPr>
-                <w:rFonts w:ascii="Calibri" w:eastAsia="Times New Roman" w:hAnsi="Calibri" w:cs="Calibri"/>
-                <w:color w:val="000000"/>
-              </w:rPr>
-            </w:pPr>
-            <w:r>
-              <w:rPr>
-                <w:rFonts w:ascii="Calibri" w:eastAsia="Times New Roman" w:hAnsi="Calibri" w:cs="Calibri"/>
-                <w:color w:val="000000"/>
-              </w:rPr>
-              <w:t>3</w:t>
-            </w:r>
-          </w:p>
-        </w:tc>
-        <w:tc>
-          <w:tcPr>
-            <w:tcW w:w="1389" w:type="dxa"/>
-            <w:tcBorders>
-              <w:top w:val="nil"/>
-              <w:left w:val="nil"/>
-              <w:bottom w:val="single" w:sz="4" w:space="0" w:color="auto"/>
-              <w:right w:val="single" w:sz="4" w:space="0" w:color="auto"/>
-            </w:tcBorders>
-            <w:shd w:val="clear" w:color="auto" w:fill="auto"/>
-            <w:noWrap/>
-            <w:vAlign w:val="bottom"/>
-            <w:hideMark/>
-          </w:tcPr>
-          <w:p>
-            <w:pPr>
-              <w:spacing w:after="0" w:line="240" w:lineRule="auto"/>
-              <w:rPr>
-                <w:rFonts w:ascii="Calibri" w:eastAsia="Times New Roman" w:hAnsi="Calibri" w:cs="Calibri"/>
-                <w:color w:val="000000"/>
-              </w:rPr>
-            </w:pPr>
-            <w:r>
-              <w:rPr>
-                <w:rFonts w:ascii="Calibri" w:eastAsia="Times New Roman" w:hAnsi="Calibri" w:cs="Calibri"/>
-                <w:color w:val="000000"/>
-              </w:rPr>
-              <w:t>236</w:t>
-            </w:r>
-            <w:r>
-              <w:rPr>
-                <w:rFonts w:ascii="Calibri" w:eastAsia="Times New Roman" w:hAnsi="Calibri" w:cs="Calibri"/>
-                <w:color w:val="000000"/>
-              </w:rPr>
-              <w:br/>
-              <w:t>128</w:t>
-            </w:r>
-          </w:p>
-        </w:tc>
-        <w:tc>
-          <w:tcPr>
-            <w:tcW w:w="1475" w:type="dxa"/>
-            <w:tcBorders>
-              <w:top w:val="nil"/>
-              <w:left w:val="nil"/>
-              <w:bottom w:val="single" w:sz="4" w:space="0" w:color="auto"/>
-              <w:right w:val="single" w:sz="4" w:space="0" w:color="auto"/>
-            </w:tcBorders>
-            <w:shd w:val="clear" w:color="auto" w:fill="auto"/>
-            <w:noWrap/>
-            <w:vAlign w:val="bottom"/>
-            <w:hideMark/>
-          </w:tcPr>
-          <w:p>
-            <w:pPr>
-              <w:spacing w:after="0" w:line="240" w:lineRule="auto"/>
-              <w:rPr>
-                <w:rFonts w:ascii="Calibri" w:eastAsia="Times New Roman" w:hAnsi="Calibri" w:cs="Calibri"/>
-                <w:color w:val="000000"/>
-              </w:rPr>
-            </w:pPr>
-            <w:r>
-              <w:rPr>
-                <w:rFonts w:ascii="Calibri" w:eastAsia="Times New Roman" w:hAnsi="Calibri" w:cs="Calibri"/>
-                <w:color w:val="000000"/>
-              </w:rPr>
-              <w:t>10</w:t>
-            </w:r>
-          </w:p>
-        </w:tc>
-        <w:tc>
-          <w:tcPr>
-            <w:tcW w:w="2052" w:type="dxa"/>
-            <w:tcBorders>
-              <w:top w:val="nil"/>
-              <w:left w:val="nil"/>
-              <w:bottom w:val="single" w:sz="4" w:space="0" w:color="auto"/>
-              <w:right w:val="single" w:sz="4" w:space="0" w:color="auto"/>
-            </w:tcBorders>
-            <w:shd w:val="clear" w:color="auto" w:fill="auto"/>
-            <w:noWrap/>
-            <w:vAlign w:val="bottom"/>
-            <w:hideMark/>
-          </w:tcPr>
-          <w:p>
-            <w:pPr>
-              <w:spacing w:after="0" w:line="240" w:lineRule="auto"/>
-              <w:rPr>
-                <w:rFonts w:ascii="Calibri" w:eastAsia="Times New Roman" w:hAnsi="Calibri" w:cs="Calibri"/>
-                <w:color w:val="000000"/>
-              </w:rPr>
-            </w:pPr>
-            <w:proofErr w:type="spellStart"/>
-            <w:r>
-              <w:rPr>
-                <w:rFonts w:ascii="Calibri" w:eastAsia="Times New Roman" w:hAnsi="Calibri" w:cs="Calibri"/>
-                <w:color w:val="000000"/>
-              </w:rPr>
-              <w:t>Relu</w:t>
-            </w:r>
-            <w:proofErr w:type="spellEnd"/>
-          </w:p>
-        </w:tc>
-      </w:tr>
-      <w:tr>
-        <w:trPr>
-          <w:trHeight w:val="288"/>
-        </w:trPr>
-        <w:tc>
-          <w:tcPr>
-            <w:tcW w:w="1273" w:type="dxa"/>
-            <w:tcBorders>
-              <w:top w:val="nil"/>
-              <w:left w:val="single" w:sz="4" w:space="0" w:color="auto"/>
-              <w:bottom w:val="single" w:sz="4" w:space="0" w:color="auto"/>
-              <w:right w:val="single" w:sz="4" w:space="0" w:color="auto"/>
-            </w:tcBorders>
-            <w:shd w:val="clear" w:color="auto" w:fill="auto"/>
-            <w:noWrap/>
-            <w:vAlign w:val="bottom"/>
-            <w:hideMark/>
-          </w:tcPr>
-          <w:p>
-            <w:pPr>
-              <w:spacing w:after="0" w:line="240" w:lineRule="auto"/>
-              <w:jc w:val="right"/>
-              <w:rPr>
-                <w:rFonts w:ascii="Calibri" w:eastAsia="Times New Roman" w:hAnsi="Calibri" w:cs="Calibri"/>
-                <w:color w:val="000000"/>
-              </w:rPr>
-            </w:pPr>
-            <w:r>
-              <w:rPr>
-                <w:rFonts w:ascii="Calibri" w:eastAsia="Times New Roman" w:hAnsi="Calibri" w:cs="Calibri"/>
-                <w:color w:val="000000"/>
-              </w:rPr>
-              <w:t>3</w:t>
-            </w:r>
-          </w:p>
-        </w:tc>
-        <w:tc>
-          <w:tcPr>
-            <w:tcW w:w="1986" w:type="dxa"/>
-            <w:tcBorders>
-              <w:top w:val="nil"/>
-              <w:left w:val="nil"/>
-              <w:bottom w:val="single" w:sz="4" w:space="0" w:color="auto"/>
-              <w:right w:val="single" w:sz="4" w:space="0" w:color="auto"/>
-            </w:tcBorders>
-            <w:shd w:val="clear" w:color="auto" w:fill="auto"/>
-            <w:noWrap/>
-            <w:vAlign w:val="bottom"/>
-            <w:hideMark/>
-          </w:tcPr>
-          <w:p>
-            <w:pPr>
-              <w:spacing w:after="0" w:line="240" w:lineRule="auto"/>
-              <w:rPr>
-                <w:rFonts w:ascii="Calibri" w:eastAsia="Times New Roman" w:hAnsi="Calibri" w:cs="Calibri"/>
-                <w:color w:val="000000"/>
-              </w:rPr>
-            </w:pPr>
-            <w:r>
-              <w:rPr>
-                <w:rFonts w:ascii="Calibri" w:eastAsia="Times New Roman" w:hAnsi="Calibri" w:cs="Calibri"/>
-                <w:color w:val="000000"/>
-              </w:rPr>
-              <w:t>3</w:t>
-            </w:r>
-            <w:r>
-              <w:rPr>
-                <w:rFonts w:ascii="Calibri" w:eastAsia="Times New Roman" w:hAnsi="Calibri" w:cs="Calibri"/>
-                <w:color w:val="000000"/>
-              </w:rPr>
-              <w:t xml:space="preserve"> </w:t>
-            </w:r>
-          </w:p>
-        </w:tc>
-        <w:tc>
-          <w:tcPr>
-            <w:tcW w:w="1175" w:type="dxa"/>
-            <w:tcBorders>
-              <w:top w:val="nil"/>
-              <w:left w:val="nil"/>
-              <w:bottom w:val="single" w:sz="4" w:space="0" w:color="auto"/>
-              <w:right w:val="single" w:sz="4" w:space="0" w:color="auto"/>
-            </w:tcBorders>
-            <w:shd w:val="clear" w:color="auto" w:fill="auto"/>
-            <w:noWrap/>
-            <w:vAlign w:val="bottom"/>
-            <w:hideMark/>
-          </w:tcPr>
-          <w:p>
-            <w:pPr>
-              <w:spacing w:after="0" w:line="240" w:lineRule="auto"/>
-              <w:rPr>
-                <w:rFonts w:ascii="Calibri" w:eastAsia="Times New Roman" w:hAnsi="Calibri" w:cs="Calibri"/>
-                <w:color w:val="000000"/>
-              </w:rPr>
-            </w:pPr>
-            <w:r>
-              <w:rPr>
-                <w:rFonts w:ascii="Calibri" w:eastAsia="Times New Roman" w:hAnsi="Calibri" w:cs="Calibri"/>
-                <w:color w:val="000000"/>
-              </w:rPr>
-              <w:t>2</w:t>
-            </w:r>
-          </w:p>
-        </w:tc>
-        <w:tc>
-          <w:tcPr>
-            <w:tcW w:w="1389" w:type="dxa"/>
-            <w:tcBorders>
-              <w:top w:val="nil"/>
-              <w:left w:val="nil"/>
-              <w:bottom w:val="single" w:sz="4" w:space="0" w:color="auto"/>
-              <w:right w:val="single" w:sz="4" w:space="0" w:color="auto"/>
-            </w:tcBorders>
-            <w:shd w:val="clear" w:color="auto" w:fill="auto"/>
-            <w:noWrap/>
-            <w:vAlign w:val="bottom"/>
-            <w:hideMark/>
-          </w:tcPr>
-          <w:p>
-            <w:pPr>
-              <w:spacing w:after="0" w:line="240" w:lineRule="auto"/>
-              <w:rPr>
-                <w:rFonts w:ascii="Calibri" w:eastAsia="Times New Roman" w:hAnsi="Calibri" w:cs="Calibri"/>
-                <w:color w:val="000000"/>
-              </w:rPr>
-            </w:pPr>
-            <w:r>
-              <w:rPr>
-                <w:rFonts w:ascii="Calibri" w:eastAsia="Times New Roman" w:hAnsi="Calibri" w:cs="Calibri"/>
-                <w:color w:val="000000"/>
-              </w:rPr>
-              <w:t>238</w:t>
-            </w:r>
-            <w:r>
-              <w:rPr>
-                <w:rFonts w:ascii="Calibri" w:eastAsia="Times New Roman" w:hAnsi="Calibri" w:cs="Calibri"/>
-                <w:color w:val="000000"/>
-              </w:rPr>
-              <w:br/>
-              <w:t>126</w:t>
-            </w:r>
-            <w:r>
-              <w:rPr>
-                <w:rFonts w:ascii="Calibri" w:eastAsia="Times New Roman" w:hAnsi="Calibri" w:cs="Calibri"/>
-                <w:color w:val="000000"/>
-              </w:rPr>
-              <w:br/>
-              <w:t>64</w:t>
-            </w:r>
-          </w:p>
-        </w:tc>
-        <w:tc>
-          <w:tcPr>
-            <w:tcW w:w="1475" w:type="dxa"/>
-            <w:tcBorders>
-              <w:top w:val="nil"/>
-              <w:left w:val="nil"/>
-              <w:bottom w:val="single" w:sz="4" w:space="0" w:color="auto"/>
-              <w:right w:val="single" w:sz="4" w:space="0" w:color="auto"/>
-            </w:tcBorders>
-            <w:shd w:val="clear" w:color="auto" w:fill="auto"/>
-            <w:noWrap/>
-            <w:vAlign w:val="bottom"/>
-            <w:hideMark/>
-          </w:tcPr>
-          <w:p>
-            <w:pPr>
-              <w:spacing w:after="0" w:line="240" w:lineRule="auto"/>
-              <w:rPr>
-                <w:rFonts w:ascii="Calibri" w:eastAsia="Times New Roman" w:hAnsi="Calibri" w:cs="Calibri"/>
-                <w:color w:val="000000"/>
-              </w:rPr>
-            </w:pPr>
-            <w:r>
-              <w:rPr>
-                <w:rFonts w:ascii="Calibri" w:eastAsia="Times New Roman" w:hAnsi="Calibri" w:cs="Calibri"/>
-                <w:color w:val="000000"/>
-              </w:rPr>
-              <w:t>10</w:t>
-            </w:r>
-          </w:p>
-        </w:tc>
-        <w:tc>
-          <w:tcPr>
-            <w:tcW w:w="2052" w:type="dxa"/>
-            <w:tcBorders>
-              <w:top w:val="nil"/>
-              <w:left w:val="nil"/>
-              <w:bottom w:val="single" w:sz="4" w:space="0" w:color="auto"/>
-              <w:right w:val="single" w:sz="4" w:space="0" w:color="auto"/>
-            </w:tcBorders>
-            <w:shd w:val="clear" w:color="auto" w:fill="auto"/>
-            <w:noWrap/>
-            <w:vAlign w:val="bottom"/>
-            <w:hideMark/>
-          </w:tcPr>
-          <w:p>
-            <w:pPr>
-              <w:spacing w:after="0" w:line="240" w:lineRule="auto"/>
-              <w:rPr>
-                <w:rFonts w:ascii="Calibri" w:eastAsia="Times New Roman" w:hAnsi="Calibri" w:cs="Calibri"/>
-                <w:color w:val="000000"/>
-              </w:rPr>
-            </w:pPr>
-            <w:r>
-              <w:rPr>
-                <w:rFonts w:ascii="Calibri" w:eastAsia="Times New Roman" w:hAnsi="Calibri" w:cs="Calibri"/>
-                <w:color w:val="000000"/>
-              </w:rPr>
-              <w:t>Linear</w:t>
-            </w:r>
-          </w:p>
-        </w:tc>
-      </w:tr>
-      <w:tr>
-        <w:trPr>
-          <w:trHeight w:val="288"/>
-        </w:trPr>
-        <w:tc>
-          <w:tcPr>
-            <w:tcW w:w="1273" w:type="dxa"/>
-            <w:tcBorders>
-              <w:top w:val="nil"/>
-              <w:left w:val="single" w:sz="4" w:space="0" w:color="auto"/>
-              <w:bottom w:val="single" w:sz="4" w:space="0" w:color="auto"/>
-              <w:right w:val="single" w:sz="4" w:space="0" w:color="auto"/>
-            </w:tcBorders>
-            <w:shd w:val="clear" w:color="auto" w:fill="auto"/>
-            <w:noWrap/>
-            <w:vAlign w:val="bottom"/>
-            <w:hideMark/>
-          </w:tcPr>
-          <w:p>
-            <w:pPr>
-              <w:spacing w:after="0" w:line="240" w:lineRule="auto"/>
-              <w:jc w:val="right"/>
-              <w:rPr>
-                <w:rFonts w:ascii="Calibri" w:eastAsia="Times New Roman" w:hAnsi="Calibri" w:cs="Calibri"/>
-                <w:color w:val="000000"/>
-              </w:rPr>
-            </w:pPr>
-            <w:r>
-              <w:rPr>
-                <w:rFonts w:ascii="Calibri" w:eastAsia="Times New Roman" w:hAnsi="Calibri" w:cs="Calibri"/>
-                <w:color w:val="000000"/>
-              </w:rPr>
-              <w:t>4</w:t>
-            </w:r>
-          </w:p>
-        </w:tc>
-        <w:tc>
-          <w:tcPr>
-            <w:tcW w:w="1986" w:type="dxa"/>
-            <w:tcBorders>
-              <w:top w:val="nil"/>
-              <w:left w:val="nil"/>
-              <w:bottom w:val="single" w:sz="4" w:space="0" w:color="auto"/>
-              <w:right w:val="single" w:sz="4" w:space="0" w:color="auto"/>
-            </w:tcBorders>
-            <w:shd w:val="clear" w:color="auto" w:fill="auto"/>
-            <w:noWrap/>
-            <w:vAlign w:val="bottom"/>
-            <w:hideMark/>
-          </w:tcPr>
-          <w:p>
-            <w:pPr>
-              <w:spacing w:after="0" w:line="240" w:lineRule="auto"/>
-              <w:rPr>
-                <w:rFonts w:ascii="Calibri" w:eastAsia="Times New Roman" w:hAnsi="Calibri" w:cs="Calibri"/>
-                <w:color w:val="000000"/>
-              </w:rPr>
-            </w:pPr>
-            <w:r>
-              <w:rPr>
-                <w:rFonts w:ascii="Calibri" w:eastAsia="Times New Roman" w:hAnsi="Calibri" w:cs="Calibri"/>
-                <w:color w:val="000000"/>
-              </w:rPr>
-              <w:t>2</w:t>
-            </w:r>
-          </w:p>
-        </w:tc>
-        <w:tc>
-          <w:tcPr>
-            <w:tcW w:w="1175" w:type="dxa"/>
-            <w:tcBorders>
-              <w:top w:val="nil"/>
-              <w:left w:val="nil"/>
-              <w:bottom w:val="single" w:sz="4" w:space="0" w:color="auto"/>
-              <w:right w:val="single" w:sz="4" w:space="0" w:color="auto"/>
-            </w:tcBorders>
-            <w:shd w:val="clear" w:color="auto" w:fill="auto"/>
-            <w:noWrap/>
-            <w:vAlign w:val="bottom"/>
-            <w:hideMark/>
-          </w:tcPr>
-          <w:p>
-            <w:pPr>
-              <w:spacing w:after="0" w:line="240" w:lineRule="auto"/>
-              <w:rPr>
-                <w:rFonts w:ascii="Calibri" w:eastAsia="Times New Roman" w:hAnsi="Calibri" w:cs="Calibri"/>
-                <w:color w:val="000000"/>
-              </w:rPr>
-            </w:pPr>
-            <w:r>
-              <w:rPr>
-                <w:rFonts w:ascii="Calibri" w:eastAsia="Times New Roman" w:hAnsi="Calibri" w:cs="Calibri"/>
-                <w:color w:val="000000"/>
-              </w:rPr>
-              <w:t>2</w:t>
-            </w:r>
-          </w:p>
-        </w:tc>
-        <w:tc>
-          <w:tcPr>
-            <w:tcW w:w="1389" w:type="dxa"/>
-            <w:tcBorders>
-              <w:top w:val="nil"/>
-              <w:left w:val="nil"/>
-              <w:bottom w:val="single" w:sz="4" w:space="0" w:color="auto"/>
-              <w:right w:val="single" w:sz="4" w:space="0" w:color="auto"/>
-            </w:tcBorders>
-            <w:shd w:val="clear" w:color="auto" w:fill="auto"/>
-            <w:noWrap/>
-            <w:vAlign w:val="bottom"/>
-            <w:hideMark/>
-          </w:tcPr>
-          <w:p>
-            <w:pPr>
-              <w:spacing w:after="0" w:line="240" w:lineRule="auto"/>
-              <w:rPr>
-                <w:rFonts w:ascii="Calibri" w:eastAsia="Times New Roman" w:hAnsi="Calibri" w:cs="Calibri"/>
-                <w:color w:val="000000"/>
-              </w:rPr>
-            </w:pPr>
-            <w:r>
-              <w:rPr>
-                <w:rFonts w:ascii="Calibri" w:eastAsia="Times New Roman" w:hAnsi="Calibri" w:cs="Calibri"/>
-                <w:color w:val="000000"/>
-              </w:rPr>
-              <w:t>236</w:t>
-            </w:r>
-            <w:r>
-              <w:rPr>
-                <w:rFonts w:ascii="Calibri" w:eastAsia="Times New Roman" w:hAnsi="Calibri" w:cs="Calibri"/>
-                <w:color w:val="000000"/>
-              </w:rPr>
-              <w:br/>
-              <w:t>128</w:t>
-            </w:r>
-          </w:p>
-        </w:tc>
-        <w:tc>
-          <w:tcPr>
-            <w:tcW w:w="1475" w:type="dxa"/>
-            <w:tcBorders>
-              <w:top w:val="nil"/>
-              <w:left w:val="nil"/>
-              <w:bottom w:val="single" w:sz="4" w:space="0" w:color="auto"/>
-              <w:right w:val="single" w:sz="4" w:space="0" w:color="auto"/>
-            </w:tcBorders>
-            <w:shd w:val="clear" w:color="auto" w:fill="auto"/>
-            <w:noWrap/>
-            <w:vAlign w:val="bottom"/>
-            <w:hideMark/>
-          </w:tcPr>
-          <w:p>
-            <w:pPr>
-              <w:spacing w:after="0" w:line="240" w:lineRule="auto"/>
-              <w:rPr>
-                <w:rFonts w:ascii="Calibri" w:eastAsia="Times New Roman" w:hAnsi="Calibri" w:cs="Calibri"/>
-                <w:color w:val="000000"/>
-              </w:rPr>
-            </w:pPr>
-            <w:r>
-              <w:rPr>
-                <w:rFonts w:ascii="Calibri" w:eastAsia="Times New Roman" w:hAnsi="Calibri" w:cs="Calibri"/>
-                <w:color w:val="000000"/>
-              </w:rPr>
-              <w:t>15</w:t>
-            </w:r>
-          </w:p>
-        </w:tc>
-        <w:tc>
-          <w:tcPr>
-            <w:tcW w:w="2052" w:type="dxa"/>
-            <w:tcBorders>
-              <w:top w:val="nil"/>
-              <w:left w:val="nil"/>
-              <w:bottom w:val="single" w:sz="4" w:space="0" w:color="auto"/>
-              <w:right w:val="single" w:sz="4" w:space="0" w:color="auto"/>
-            </w:tcBorders>
-            <w:shd w:val="clear" w:color="auto" w:fill="auto"/>
-            <w:noWrap/>
-            <w:vAlign w:val="bottom"/>
-            <w:hideMark/>
-          </w:tcPr>
-          <w:p>
-            <w:pPr>
-              <w:spacing w:after="0" w:line="240" w:lineRule="auto"/>
-              <w:rPr>
-                <w:rFonts w:ascii="Calibri" w:eastAsia="Times New Roman" w:hAnsi="Calibri" w:cs="Calibri"/>
-                <w:color w:val="000000"/>
-              </w:rPr>
-            </w:pPr>
-            <w:r>
-              <w:rPr>
-                <w:rFonts w:ascii="Calibri" w:eastAsia="Times New Roman" w:hAnsi="Calibri" w:cs="Calibri"/>
-                <w:color w:val="000000"/>
-              </w:rPr>
-              <w:t>Linear</w:t>
-            </w:r>
-          </w:p>
-        </w:tc>
-      </w:tr>
-      <w:tr>
-        <w:trPr>
-          <w:trHeight w:val="288"/>
-        </w:trPr>
-        <w:tc>
-          <w:tcPr>
-            <w:tcW w:w="1273" w:type="dxa"/>
-            <w:tcBorders>
-              <w:top w:val="nil"/>
-              <w:left w:val="single" w:sz="4" w:space="0" w:color="auto"/>
-              <w:bottom w:val="single" w:sz="4" w:space="0" w:color="auto"/>
-              <w:right w:val="single" w:sz="4" w:space="0" w:color="auto"/>
-            </w:tcBorders>
-            <w:shd w:val="clear" w:color="auto" w:fill="auto"/>
-            <w:noWrap/>
-            <w:vAlign w:val="bottom"/>
-            <w:hideMark/>
-          </w:tcPr>
-          <w:p>
-            <w:pPr>
-              <w:spacing w:after="0" w:line="240" w:lineRule="auto"/>
-              <w:jc w:val="right"/>
-              <w:rPr>
-                <w:rFonts w:ascii="Calibri" w:eastAsia="Times New Roman" w:hAnsi="Calibri" w:cs="Calibri"/>
-                <w:color w:val="000000"/>
-              </w:rPr>
-            </w:pPr>
-            <w:r>
-              <w:rPr>
-                <w:rFonts w:ascii="Calibri" w:eastAsia="Times New Roman" w:hAnsi="Calibri" w:cs="Calibri"/>
-                <w:color w:val="000000"/>
-              </w:rPr>
-              <w:t>5</w:t>
-            </w:r>
-          </w:p>
-        </w:tc>
-        <w:tc>
-          <w:tcPr>
-            <w:tcW w:w="1986" w:type="dxa"/>
-            <w:tcBorders>
-              <w:top w:val="nil"/>
-              <w:left w:val="nil"/>
-              <w:bottom w:val="single" w:sz="4" w:space="0" w:color="auto"/>
-              <w:right w:val="single" w:sz="4" w:space="0" w:color="auto"/>
-            </w:tcBorders>
-            <w:shd w:val="clear" w:color="auto" w:fill="auto"/>
-            <w:noWrap/>
-            <w:vAlign w:val="bottom"/>
-            <w:hideMark/>
-          </w:tcPr>
-          <w:p>
-            <w:pPr>
-              <w:spacing w:after="0" w:line="240" w:lineRule="auto"/>
-              <w:rPr>
-                <w:rFonts w:ascii="Calibri" w:eastAsia="Times New Roman" w:hAnsi="Calibri" w:cs="Calibri"/>
-                <w:color w:val="000000"/>
-              </w:rPr>
-            </w:pPr>
-            <w:r>
-              <w:rPr>
-                <w:rFonts w:ascii="Calibri" w:eastAsia="Times New Roman" w:hAnsi="Calibri" w:cs="Calibri"/>
-                <w:color w:val="000000"/>
-              </w:rPr>
-              <w:t>2</w:t>
-            </w:r>
-          </w:p>
-        </w:tc>
-        <w:tc>
-          <w:tcPr>
-            <w:tcW w:w="1175" w:type="dxa"/>
-            <w:tcBorders>
-              <w:top w:val="nil"/>
-              <w:left w:val="nil"/>
-              <w:bottom w:val="single" w:sz="4" w:space="0" w:color="auto"/>
-              <w:right w:val="single" w:sz="4" w:space="0" w:color="auto"/>
-            </w:tcBorders>
-            <w:shd w:val="clear" w:color="auto" w:fill="auto"/>
-            <w:noWrap/>
-            <w:vAlign w:val="bottom"/>
-            <w:hideMark/>
-          </w:tcPr>
-          <w:p>
-            <w:pPr>
-              <w:spacing w:after="0" w:line="240" w:lineRule="auto"/>
-              <w:rPr>
-                <w:rFonts w:ascii="Calibri" w:eastAsia="Times New Roman" w:hAnsi="Calibri" w:cs="Calibri"/>
-                <w:color w:val="000000"/>
-              </w:rPr>
-            </w:pPr>
-            <w:r>
-              <w:rPr>
-                <w:rFonts w:ascii="Calibri" w:eastAsia="Times New Roman" w:hAnsi="Calibri" w:cs="Calibri"/>
-                <w:color w:val="000000"/>
-              </w:rPr>
-              <w:t>3</w:t>
-            </w:r>
-          </w:p>
-        </w:tc>
-        <w:tc>
-          <w:tcPr>
-            <w:tcW w:w="1389" w:type="dxa"/>
-            <w:tcBorders>
-              <w:top w:val="nil"/>
-              <w:left w:val="nil"/>
-              <w:bottom w:val="single" w:sz="4" w:space="0" w:color="auto"/>
-              <w:right w:val="single" w:sz="4" w:space="0" w:color="auto"/>
-            </w:tcBorders>
-            <w:shd w:val="clear" w:color="auto" w:fill="auto"/>
-            <w:noWrap/>
-            <w:vAlign w:val="bottom"/>
-            <w:hideMark/>
-          </w:tcPr>
-          <w:p>
-            <w:pPr>
-              <w:spacing w:after="0" w:line="240" w:lineRule="auto"/>
-              <w:rPr>
-                <w:rFonts w:ascii="Calibri" w:eastAsia="Times New Roman" w:hAnsi="Calibri" w:cs="Calibri"/>
-                <w:color w:val="000000"/>
-              </w:rPr>
-            </w:pPr>
-            <w:r>
-              <w:rPr>
-                <w:rFonts w:ascii="Calibri" w:eastAsia="Times New Roman" w:hAnsi="Calibri" w:cs="Calibri"/>
-                <w:color w:val="000000"/>
-              </w:rPr>
-              <w:t>236</w:t>
-            </w:r>
-            <w:r>
-              <w:rPr>
-                <w:rFonts w:ascii="Calibri" w:eastAsia="Times New Roman" w:hAnsi="Calibri" w:cs="Calibri"/>
-                <w:color w:val="000000"/>
-              </w:rPr>
-              <w:br/>
-              <w:t>128</w:t>
-            </w:r>
-          </w:p>
-        </w:tc>
-        <w:tc>
-          <w:tcPr>
-            <w:tcW w:w="1475" w:type="dxa"/>
-            <w:tcBorders>
-              <w:top w:val="nil"/>
-              <w:left w:val="nil"/>
-              <w:bottom w:val="single" w:sz="4" w:space="0" w:color="auto"/>
-              <w:right w:val="single" w:sz="4" w:space="0" w:color="auto"/>
-            </w:tcBorders>
-            <w:shd w:val="clear" w:color="auto" w:fill="auto"/>
-            <w:noWrap/>
-            <w:vAlign w:val="bottom"/>
-            <w:hideMark/>
-          </w:tcPr>
-          <w:p>
-            <w:pPr>
-              <w:spacing w:after="0" w:line="240" w:lineRule="auto"/>
-              <w:rPr>
-                <w:rFonts w:ascii="Calibri" w:eastAsia="Times New Roman" w:hAnsi="Calibri" w:cs="Calibri"/>
-                <w:color w:val="000000"/>
-              </w:rPr>
-            </w:pPr>
-            <w:r>
-              <w:rPr>
-                <w:rFonts w:ascii="Calibri" w:eastAsia="Times New Roman" w:hAnsi="Calibri" w:cs="Calibri"/>
-                <w:color w:val="000000"/>
-              </w:rPr>
-              <w:t>15</w:t>
-            </w:r>
-          </w:p>
-        </w:tc>
-        <w:tc>
-          <w:tcPr>
-            <w:tcW w:w="2052" w:type="dxa"/>
-            <w:tcBorders>
-              <w:top w:val="nil"/>
-              <w:left w:val="nil"/>
-              <w:bottom w:val="single" w:sz="4" w:space="0" w:color="auto"/>
-              <w:right w:val="single" w:sz="4" w:space="0" w:color="auto"/>
-            </w:tcBorders>
-            <w:shd w:val="clear" w:color="auto" w:fill="auto"/>
-            <w:noWrap/>
-            <w:vAlign w:val="bottom"/>
-            <w:hideMark/>
-          </w:tcPr>
-          <w:p>
-            <w:pPr>
-              <w:spacing w:after="0" w:line="240" w:lineRule="auto"/>
-              <w:rPr>
-                <w:rFonts w:ascii="Calibri" w:eastAsia="Times New Roman" w:hAnsi="Calibri" w:cs="Calibri"/>
-                <w:color w:val="000000"/>
-              </w:rPr>
-            </w:pPr>
-            <w:proofErr w:type="spellStart"/>
-            <w:r>
-              <w:rPr>
-                <w:rFonts w:ascii="Calibri" w:eastAsia="Times New Roman" w:hAnsi="Calibri" w:cs="Calibri"/>
-                <w:color w:val="000000"/>
-              </w:rPr>
-              <w:t>Relu</w:t>
-            </w:r>
-            <w:proofErr w:type="spellEnd"/>
-          </w:p>
-        </w:tc>
-      </w:tr>
-      <w:tr>
-        <w:trPr>
-          <w:trHeight w:val="288"/>
-        </w:trPr>
-        <w:tc>
-          <w:tcPr>
-            <w:tcW w:w="1273" w:type="dxa"/>
-            <w:tcBorders>
-              <w:top w:val="nil"/>
-              <w:left w:val="single" w:sz="4" w:space="0" w:color="auto"/>
-              <w:bottom w:val="single" w:sz="4" w:space="0" w:color="auto"/>
-              <w:right w:val="single" w:sz="4" w:space="0" w:color="auto"/>
-            </w:tcBorders>
-            <w:shd w:val="clear" w:color="auto" w:fill="auto"/>
-            <w:noWrap/>
-            <w:vAlign w:val="bottom"/>
-            <w:hideMark/>
-          </w:tcPr>
-          <w:p>
-            <w:pPr>
-              <w:spacing w:after="0" w:line="240" w:lineRule="auto"/>
-              <w:jc w:val="right"/>
-              <w:rPr>
-                <w:rFonts w:ascii="Calibri" w:eastAsia="Times New Roman" w:hAnsi="Calibri" w:cs="Calibri"/>
-                <w:color w:val="000000"/>
-              </w:rPr>
-            </w:pPr>
-            <w:r>
-              <w:rPr>
-                <w:rFonts w:ascii="Calibri" w:eastAsia="Times New Roman" w:hAnsi="Calibri" w:cs="Calibri"/>
-                <w:color w:val="000000"/>
-              </w:rPr>
-              <w:t>6</w:t>
-            </w:r>
-          </w:p>
-        </w:tc>
-        <w:tc>
-          <w:tcPr>
-            <w:tcW w:w="1986" w:type="dxa"/>
-            <w:tcBorders>
-              <w:top w:val="nil"/>
-              <w:left w:val="nil"/>
-              <w:bottom w:val="single" w:sz="4" w:space="0" w:color="auto"/>
-              <w:right w:val="single" w:sz="4" w:space="0" w:color="auto"/>
-            </w:tcBorders>
-            <w:shd w:val="clear" w:color="auto" w:fill="auto"/>
-            <w:noWrap/>
-            <w:vAlign w:val="bottom"/>
-            <w:hideMark/>
-          </w:tcPr>
-          <w:p>
-            <w:pPr>
-              <w:spacing w:after="0" w:line="240" w:lineRule="auto"/>
-              <w:rPr>
-                <w:rFonts w:ascii="Calibri" w:eastAsia="Times New Roman" w:hAnsi="Calibri" w:cs="Calibri"/>
-                <w:color w:val="000000"/>
-              </w:rPr>
-            </w:pPr>
-            <w:r>
-              <w:rPr>
-                <w:rFonts w:ascii="Calibri" w:eastAsia="Times New Roman" w:hAnsi="Calibri" w:cs="Calibri"/>
-                <w:color w:val="000000"/>
-              </w:rPr>
-              <w:t>3</w:t>
-            </w:r>
-            <w:r>
-              <w:rPr>
-                <w:rFonts w:ascii="Calibri" w:eastAsia="Times New Roman" w:hAnsi="Calibri" w:cs="Calibri"/>
-                <w:color w:val="000000"/>
-              </w:rPr>
-              <w:t xml:space="preserve"> </w:t>
-            </w:r>
-          </w:p>
-        </w:tc>
-        <w:tc>
-          <w:tcPr>
-            <w:tcW w:w="1175" w:type="dxa"/>
-            <w:tcBorders>
-              <w:top w:val="nil"/>
-              <w:left w:val="nil"/>
-              <w:bottom w:val="single" w:sz="4" w:space="0" w:color="auto"/>
-              <w:right w:val="single" w:sz="4" w:space="0" w:color="auto"/>
-            </w:tcBorders>
-            <w:shd w:val="clear" w:color="auto" w:fill="auto"/>
-            <w:noWrap/>
-            <w:vAlign w:val="bottom"/>
-            <w:hideMark/>
-          </w:tcPr>
-          <w:p>
-            <w:pPr>
-              <w:spacing w:after="0" w:line="240" w:lineRule="auto"/>
-              <w:rPr>
-                <w:rFonts w:ascii="Calibri" w:eastAsia="Times New Roman" w:hAnsi="Calibri" w:cs="Calibri"/>
-                <w:color w:val="000000"/>
-              </w:rPr>
-            </w:pPr>
-            <w:r>
-              <w:rPr>
-                <w:rFonts w:ascii="Calibri" w:eastAsia="Times New Roman" w:hAnsi="Calibri" w:cs="Calibri"/>
-                <w:color w:val="000000"/>
-              </w:rPr>
-              <w:t>2</w:t>
-            </w:r>
-          </w:p>
-        </w:tc>
-        <w:tc>
-          <w:tcPr>
-            <w:tcW w:w="1389" w:type="dxa"/>
-            <w:tcBorders>
-              <w:top w:val="nil"/>
-              <w:left w:val="nil"/>
-              <w:bottom w:val="single" w:sz="4" w:space="0" w:color="auto"/>
-              <w:right w:val="single" w:sz="4" w:space="0" w:color="auto"/>
-            </w:tcBorders>
-            <w:shd w:val="clear" w:color="auto" w:fill="auto"/>
-            <w:noWrap/>
-            <w:vAlign w:val="bottom"/>
-            <w:hideMark/>
-          </w:tcPr>
-          <w:p>
-            <w:pPr>
-              <w:spacing w:after="0" w:line="240" w:lineRule="auto"/>
-              <w:rPr>
-                <w:rFonts w:ascii="Calibri" w:eastAsia="Times New Roman" w:hAnsi="Calibri" w:cs="Calibri"/>
-                <w:color w:val="000000"/>
-              </w:rPr>
-            </w:pPr>
-            <w:r>
-              <w:rPr>
-                <w:rFonts w:ascii="Calibri" w:eastAsia="Times New Roman" w:hAnsi="Calibri" w:cs="Calibri"/>
-                <w:color w:val="000000"/>
-              </w:rPr>
-              <w:t>238</w:t>
-            </w:r>
-            <w:r>
-              <w:rPr>
-                <w:rFonts w:ascii="Calibri" w:eastAsia="Times New Roman" w:hAnsi="Calibri" w:cs="Calibri"/>
-                <w:color w:val="000000"/>
-              </w:rPr>
-              <w:br/>
-              <w:t>126</w:t>
-            </w:r>
-            <w:r>
-              <w:rPr>
-                <w:rFonts w:ascii="Calibri" w:eastAsia="Times New Roman" w:hAnsi="Calibri" w:cs="Calibri"/>
-                <w:color w:val="000000"/>
-              </w:rPr>
-              <w:br/>
-              <w:t>64</w:t>
-            </w:r>
-          </w:p>
-        </w:tc>
-        <w:tc>
-          <w:tcPr>
-            <w:tcW w:w="1475" w:type="dxa"/>
-            <w:tcBorders>
-              <w:top w:val="nil"/>
-              <w:left w:val="nil"/>
-              <w:bottom w:val="single" w:sz="4" w:space="0" w:color="auto"/>
-              <w:right w:val="single" w:sz="4" w:space="0" w:color="auto"/>
-            </w:tcBorders>
-            <w:shd w:val="clear" w:color="auto" w:fill="auto"/>
-            <w:noWrap/>
-            <w:vAlign w:val="bottom"/>
-            <w:hideMark/>
-          </w:tcPr>
-          <w:p>
-            <w:pPr>
-              <w:spacing w:after="0" w:line="240" w:lineRule="auto"/>
-              <w:rPr>
-                <w:rFonts w:ascii="Calibri" w:eastAsia="Times New Roman" w:hAnsi="Calibri" w:cs="Calibri"/>
-                <w:color w:val="000000"/>
-              </w:rPr>
-            </w:pPr>
-            <w:r>
-              <w:rPr>
-                <w:rFonts w:ascii="Calibri" w:eastAsia="Times New Roman" w:hAnsi="Calibri" w:cs="Calibri"/>
-                <w:color w:val="000000"/>
-              </w:rPr>
-              <w:t>15</w:t>
-            </w:r>
-          </w:p>
-        </w:tc>
-        <w:tc>
-          <w:tcPr>
-            <w:tcW w:w="2052" w:type="dxa"/>
-            <w:tcBorders>
-              <w:top w:val="nil"/>
-              <w:left w:val="nil"/>
-              <w:bottom w:val="single" w:sz="4" w:space="0" w:color="auto"/>
-              <w:right w:val="single" w:sz="4" w:space="0" w:color="auto"/>
-            </w:tcBorders>
-            <w:shd w:val="clear" w:color="auto" w:fill="auto"/>
-            <w:noWrap/>
-            <w:vAlign w:val="bottom"/>
-            <w:hideMark/>
-          </w:tcPr>
-          <w:p>
-            <w:pPr>
-              <w:spacing w:after="0" w:line="240" w:lineRule="auto"/>
-              <w:rPr>
-                <w:rFonts w:ascii="Calibri" w:eastAsia="Times New Roman" w:hAnsi="Calibri" w:cs="Calibri"/>
-                <w:color w:val="000000"/>
-              </w:rPr>
-            </w:pPr>
-            <w:r>
-              <w:rPr>
-                <w:rFonts w:ascii="Calibri" w:eastAsia="Times New Roman" w:hAnsi="Calibri" w:cs="Calibri"/>
-                <w:color w:val="000000"/>
-              </w:rPr>
-              <w:t>Linear</w:t>
-            </w:r>
-          </w:p>
-        </w:tc>
-      </w:tr>
-    </w:tbl>
-    <w:p>
-      <w:pPr>
-        <w:spacing w:line="480" w:lineRule="auto"/>
-        <w:ind w:left="720" w:hanging="720"/>
-        <w:rPr>
-          <w:rFonts w:ascii="Times New Roman" w:hAnsi="Times New Roman" w:cs="Times New Roman"/>
-          <w:b/>
-          <w:bCs/>
-          <w:sz w:val="24"/>
-          <w:szCs w:val="24"/>
-        </w:rPr>
-      </w:pPr>
-    </w:p>
-    <w:p>
-      <w:pPr>
-        <w:spacing w:line="480" w:lineRule="auto"/>
-        <w:ind w:left="720" w:hanging="720"/>
-        <w:rPr>
-          <w:rFonts w:ascii="Times New Roman" w:hAnsi="Times New Roman" w:cs="Times New Roman"/>
-          <w:b/>
-          <w:bCs/>
-          <w:sz w:val="24"/>
-          <w:szCs w:val="24"/>
-        </w:rPr>
-      </w:pPr>
-      <w:r>
-        <w:rPr>
-          <w:rFonts w:ascii="Times New Roman" w:hAnsi="Times New Roman" w:cs="Times New Roman"/>
-          <w:b/>
-          <w:bCs/>
-          <w:sz w:val="24"/>
-          <w:szCs w:val="24"/>
-        </w:rPr>
-        <w:t xml:space="preserve">Appendix </w:t>
-      </w:r>
-      <w:r>
-        <w:rPr>
-          <w:rFonts w:ascii="Times New Roman" w:hAnsi="Times New Roman" w:cs="Times New Roman"/>
-          <w:b/>
-          <w:bCs/>
-          <w:sz w:val="24"/>
-          <w:szCs w:val="24"/>
-        </w:rPr>
-        <w:t>B</w:t>
-      </w:r>
-      <w:r>
-        <w:rPr>
-          <w:rFonts w:ascii="Times New Roman" w:hAnsi="Times New Roman" w:cs="Times New Roman"/>
-          <w:b/>
-          <w:bCs/>
-          <w:sz w:val="24"/>
-          <w:szCs w:val="24"/>
-        </w:rPr>
-        <w:t>:</w:t>
-      </w:r>
-      <w:r>
-        <w:rPr>
-          <w:rFonts w:ascii="Times New Roman" w:hAnsi="Times New Roman" w:cs="Times New Roman"/>
-          <w:b/>
-          <w:bCs/>
-          <w:sz w:val="24"/>
-          <w:szCs w:val="24"/>
-        </w:rPr>
-        <w:t xml:space="preserve"> Model</w:t>
-      </w:r>
-      <w:r>
-        <w:rPr>
-          <w:rFonts w:ascii="Times New Roman" w:hAnsi="Times New Roman" w:cs="Times New Roman"/>
-          <w:b/>
-          <w:bCs/>
-          <w:sz w:val="24"/>
-          <w:szCs w:val="24"/>
-        </w:rPr>
-        <w:t xml:space="preserve"> Results</w:t>
-      </w:r>
-    </w:p>
-    <w:tbl>
-      <w:tblPr>
-        <w:tblW w:w="4434" w:type="dxa"/>
-        <w:tblLook w:val="04A0" w:firstRow="1" w:lastRow="0" w:firstColumn="1" w:lastColumn="0" w:noHBand="0" w:noVBand="1"/>
-      </w:tblPr>
-      <w:tblGrid>
-        <w:gridCol w:w="1273"/>
-        <w:gridCol w:w="1986"/>
-        <w:gridCol w:w="1477"/>
-      </w:tblGrid>
-      <w:tr>
-        <w:trPr>
-          <w:trHeight w:val="288"/>
-        </w:trPr>
-        <w:tc>
-          <w:tcPr>
-            <w:tcW w:w="1273" w:type="dxa"/>
-            <w:tcBorders>
-              <w:top w:val="single" w:sz="4" w:space="0" w:color="auto"/>
-              <w:left w:val="single" w:sz="4" w:space="0" w:color="auto"/>
-              <w:bottom w:val="single" w:sz="4" w:space="0" w:color="auto"/>
-              <w:right w:val="single" w:sz="4" w:space="0" w:color="auto"/>
-            </w:tcBorders>
-            <w:shd w:val="clear" w:color="auto" w:fill="auto"/>
-            <w:noWrap/>
-            <w:vAlign w:val="bottom"/>
-            <w:hideMark/>
-          </w:tcPr>
-          <w:p>
-            <w:pPr>
-              <w:spacing w:after="0" w:line="240" w:lineRule="auto"/>
-              <w:rPr>
-                <w:rFonts w:ascii="Calibri" w:eastAsia="Times New Roman" w:hAnsi="Calibri" w:cs="Calibri"/>
-                <w:color w:val="000000"/>
-              </w:rPr>
-            </w:pPr>
-            <w:r>
-              <w:rPr>
-                <w:rFonts w:ascii="Calibri" w:eastAsia="Times New Roman" w:hAnsi="Calibri" w:cs="Calibri"/>
-                <w:color w:val="000000"/>
-              </w:rPr>
-              <w:t>Model Number</w:t>
-            </w:r>
-          </w:p>
-        </w:tc>
-        <w:tc>
-          <w:tcPr>
-            <w:tcW w:w="1986" w:type="dxa"/>
-            <w:tcBorders>
-              <w:top w:val="single" w:sz="4" w:space="0" w:color="auto"/>
-              <w:left w:val="nil"/>
-              <w:bottom w:val="single" w:sz="4" w:space="0" w:color="auto"/>
-              <w:right w:val="single" w:sz="4" w:space="0" w:color="auto"/>
-            </w:tcBorders>
-            <w:shd w:val="clear" w:color="auto" w:fill="auto"/>
-            <w:noWrap/>
-            <w:vAlign w:val="bottom"/>
-            <w:hideMark/>
-          </w:tcPr>
-          <w:p>
-            <w:pPr>
-              <w:spacing w:after="0" w:line="240" w:lineRule="auto"/>
-              <w:rPr>
-                <w:rFonts w:ascii="Calibri" w:eastAsia="Times New Roman" w:hAnsi="Calibri" w:cs="Calibri"/>
-                <w:color w:val="000000"/>
-              </w:rPr>
-            </w:pPr>
-            <w:r>
-              <w:rPr>
-                <w:rFonts w:ascii="Calibri" w:eastAsia="Times New Roman" w:hAnsi="Calibri" w:cs="Calibri"/>
-                <w:color w:val="000000"/>
-              </w:rPr>
-              <w:t>Loss</w:t>
-            </w:r>
-          </w:p>
-        </w:tc>
-        <w:tc>
-          <w:tcPr>
-            <w:tcW w:w="1175" w:type="dxa"/>
-            <w:tcBorders>
-              <w:top w:val="single" w:sz="4" w:space="0" w:color="auto"/>
-              <w:left w:val="nil"/>
-              <w:bottom w:val="single" w:sz="4" w:space="0" w:color="auto"/>
-              <w:right w:val="single" w:sz="4" w:space="0" w:color="auto"/>
-            </w:tcBorders>
-            <w:shd w:val="clear" w:color="auto" w:fill="auto"/>
-            <w:noWrap/>
-            <w:vAlign w:val="bottom"/>
-            <w:hideMark/>
-          </w:tcPr>
-          <w:p>
-            <w:pPr>
-              <w:spacing w:after="0" w:line="240" w:lineRule="auto"/>
-              <w:rPr>
-                <w:rFonts w:ascii="Calibri" w:eastAsia="Times New Roman" w:hAnsi="Calibri" w:cs="Calibri"/>
-                <w:color w:val="000000"/>
-              </w:rPr>
-            </w:pPr>
-            <w:r>
-              <w:rPr>
-                <w:rFonts w:ascii="Calibri" w:eastAsia="Times New Roman" w:hAnsi="Calibri" w:cs="Calibri"/>
-                <w:color w:val="000000"/>
-              </w:rPr>
-              <w:t>Accuracy</w:t>
-            </w:r>
-          </w:p>
-        </w:tc>
-      </w:tr>
-      <w:tr>
-        <w:trPr>
-          <w:trHeight w:val="288"/>
-        </w:trPr>
-        <w:tc>
-          <w:tcPr>
-            <w:tcW w:w="1273" w:type="dxa"/>
-            <w:tcBorders>
-              <w:top w:val="nil"/>
-              <w:left w:val="single" w:sz="4" w:space="0" w:color="auto"/>
-              <w:bottom w:val="single" w:sz="4" w:space="0" w:color="auto"/>
-              <w:right w:val="single" w:sz="4" w:space="0" w:color="auto"/>
-            </w:tcBorders>
-            <w:shd w:val="clear" w:color="auto" w:fill="auto"/>
-            <w:noWrap/>
-            <w:vAlign w:val="bottom"/>
-            <w:hideMark/>
-          </w:tcPr>
-          <w:p>
-            <w:pPr>
-              <w:spacing w:after="0" w:line="240" w:lineRule="auto"/>
-              <w:jc w:val="right"/>
-              <w:rPr>
-                <w:rFonts w:ascii="Calibri" w:eastAsia="Times New Roman" w:hAnsi="Calibri" w:cs="Calibri"/>
-                <w:color w:val="000000"/>
-              </w:rPr>
-            </w:pPr>
-            <w:r>
-              <w:rPr>
-                <w:rFonts w:ascii="Calibri" w:eastAsia="Times New Roman" w:hAnsi="Calibri" w:cs="Calibri"/>
-                <w:color w:val="000000"/>
-              </w:rPr>
-              <w:t>1</w:t>
-            </w:r>
-          </w:p>
-        </w:tc>
-        <w:tc>
-          <w:tcPr>
-            <w:tcW w:w="1986" w:type="dxa"/>
-            <w:tcBorders>
-              <w:top w:val="nil"/>
-              <w:left w:val="nil"/>
-              <w:bottom w:val="single" w:sz="4" w:space="0" w:color="auto"/>
-              <w:right w:val="single" w:sz="4" w:space="0" w:color="auto"/>
-            </w:tcBorders>
-            <w:shd w:val="clear" w:color="auto" w:fill="auto"/>
-            <w:noWrap/>
-            <w:vAlign w:val="bottom"/>
-          </w:tcPr>
-          <w:p>
-            <w:pPr>
-              <w:spacing w:after="0" w:line="240" w:lineRule="auto"/>
-              <w:rPr>
-                <w:rFonts w:ascii="Calibri" w:eastAsia="Times New Roman" w:hAnsi="Calibri" w:cs="Calibri"/>
-                <w:color w:val="000000"/>
-              </w:rPr>
-            </w:pPr>
-            <w:r>
-              <w:rPr>
-                <w:rFonts w:ascii="Courier New" w:hAnsi="Courier New" w:cs="Courier New"/>
-                <w:color w:val="D5D5D5"/>
-                <w:sz w:val="21"/>
-                <w:szCs w:val="21"/>
-                <w:shd w:val="clear" w:color="auto" w:fill="383838"/>
-              </w:rPr>
-              <w:t>0.8993</w:t>
-            </w:r>
-          </w:p>
-        </w:tc>
-        <w:tc>
-          <w:tcPr>
-            <w:tcW w:w="1175" w:type="dxa"/>
-            <w:tcBorders>
-              <w:top w:val="nil"/>
-              <w:left w:val="nil"/>
-              <w:bottom w:val="single" w:sz="4" w:space="0" w:color="auto"/>
-              <w:right w:val="single" w:sz="4" w:space="0" w:color="auto"/>
-            </w:tcBorders>
-            <w:shd w:val="clear" w:color="auto" w:fill="auto"/>
-            <w:noWrap/>
-            <w:vAlign w:val="bottom"/>
-          </w:tcPr>
-          <w:p>
-            <w:pPr>
-              <w:spacing w:after="0" w:line="240" w:lineRule="auto"/>
-              <w:rPr>
-                <w:rFonts w:ascii="Calibri" w:eastAsia="Times New Roman" w:hAnsi="Calibri" w:cs="Calibri"/>
-                <w:color w:val="000000"/>
-              </w:rPr>
-            </w:pPr>
-            <w:r>
-              <w:rPr>
-                <w:rFonts w:ascii="Courier New" w:hAnsi="Courier New" w:cs="Courier New"/>
-                <w:color w:val="D5D5D5"/>
-                <w:sz w:val="21"/>
-                <w:szCs w:val="21"/>
-                <w:shd w:val="clear" w:color="auto" w:fill="383838"/>
-              </w:rPr>
-              <w:t>0.8993</w:t>
-            </w:r>
-          </w:p>
-        </w:tc>
-      </w:tr>
-      <w:tr>
-        <w:trPr>
-          <w:trHeight w:val="288"/>
-        </w:trPr>
-        <w:tc>
-          <w:tcPr>
-            <w:tcW w:w="1273" w:type="dxa"/>
-            <w:tcBorders>
-              <w:top w:val="nil"/>
-              <w:left w:val="single" w:sz="4" w:space="0" w:color="auto"/>
-              <w:bottom w:val="single" w:sz="4" w:space="0" w:color="auto"/>
-              <w:right w:val="single" w:sz="4" w:space="0" w:color="auto"/>
-            </w:tcBorders>
-            <w:shd w:val="clear" w:color="auto" w:fill="auto"/>
-            <w:noWrap/>
-            <w:vAlign w:val="bottom"/>
-            <w:hideMark/>
-          </w:tcPr>
-          <w:p>
-            <w:pPr>
-              <w:spacing w:after="0" w:line="240" w:lineRule="auto"/>
-              <w:jc w:val="right"/>
-              <w:rPr>
-                <w:rFonts w:ascii="Calibri" w:eastAsia="Times New Roman" w:hAnsi="Calibri" w:cs="Calibri"/>
-                <w:color w:val="000000"/>
-              </w:rPr>
-            </w:pPr>
-            <w:r>
-              <w:rPr>
-                <w:rFonts w:ascii="Calibri" w:eastAsia="Times New Roman" w:hAnsi="Calibri" w:cs="Calibri"/>
-                <w:color w:val="000000"/>
-              </w:rPr>
-              <w:t>2</w:t>
-            </w:r>
-          </w:p>
-        </w:tc>
-        <w:tc>
-          <w:tcPr>
-            <w:tcW w:w="1986" w:type="dxa"/>
-            <w:tcBorders>
-              <w:top w:val="nil"/>
-              <w:left w:val="nil"/>
-              <w:bottom w:val="single" w:sz="4" w:space="0" w:color="auto"/>
-              <w:right w:val="single" w:sz="4" w:space="0" w:color="auto"/>
-            </w:tcBorders>
-            <w:shd w:val="clear" w:color="auto" w:fill="auto"/>
-            <w:noWrap/>
-            <w:vAlign w:val="bottom"/>
-          </w:tcPr>
-          <w:p>
-            <w:pPr>
-              <w:spacing w:after="0" w:line="240" w:lineRule="auto"/>
-              <w:rPr>
-                <w:rFonts w:ascii="Calibri" w:eastAsia="Times New Roman" w:hAnsi="Calibri" w:cs="Calibri"/>
-                <w:color w:val="000000"/>
-              </w:rPr>
-            </w:pPr>
-            <w:r>
-              <w:rPr>
-                <w:rFonts w:ascii="Courier New" w:hAnsi="Courier New" w:cs="Courier New"/>
-                <w:color w:val="D5D5D5"/>
-                <w:sz w:val="21"/>
-                <w:szCs w:val="21"/>
-                <w:shd w:val="clear" w:color="auto" w:fill="383838"/>
-              </w:rPr>
-              <w:t>1.27498</w:t>
-            </w:r>
-          </w:p>
-        </w:tc>
-        <w:tc>
-          <w:tcPr>
-            <w:tcW w:w="1175" w:type="dxa"/>
-            <w:tcBorders>
-              <w:top w:val="nil"/>
-              <w:left w:val="nil"/>
-              <w:bottom w:val="single" w:sz="4" w:space="0" w:color="auto"/>
-              <w:right w:val="single" w:sz="4" w:space="0" w:color="auto"/>
-            </w:tcBorders>
-            <w:shd w:val="clear" w:color="auto" w:fill="auto"/>
-            <w:noWrap/>
-            <w:vAlign w:val="bottom"/>
-          </w:tcPr>
-          <w:p>
-            <w:pPr>
-              <w:spacing w:after="0" w:line="240" w:lineRule="auto"/>
-              <w:rPr>
-                <w:rFonts w:ascii="Calibri" w:eastAsia="Times New Roman" w:hAnsi="Calibri" w:cs="Calibri"/>
-                <w:color w:val="000000"/>
-              </w:rPr>
-            </w:pPr>
-            <w:r>
-              <w:rPr>
-                <w:rFonts w:ascii="Courier New" w:hAnsi="Courier New" w:cs="Courier New"/>
-                <w:color w:val="D5D5D5"/>
-                <w:sz w:val="21"/>
-                <w:szCs w:val="21"/>
-                <w:shd w:val="clear" w:color="auto" w:fill="383838"/>
-              </w:rPr>
-              <w:t>1.27498</w:t>
-            </w:r>
-          </w:p>
-        </w:tc>
-      </w:tr>
-      <w:tr>
-        <w:trPr>
-          <w:trHeight w:val="288"/>
-        </w:trPr>
-        <w:tc>
-          <w:tcPr>
-            <w:tcW w:w="1273" w:type="dxa"/>
-            <w:tcBorders>
-              <w:top w:val="nil"/>
-              <w:left w:val="single" w:sz="4" w:space="0" w:color="auto"/>
-              <w:bottom w:val="single" w:sz="4" w:space="0" w:color="auto"/>
-              <w:right w:val="single" w:sz="4" w:space="0" w:color="auto"/>
-            </w:tcBorders>
-            <w:shd w:val="clear" w:color="auto" w:fill="auto"/>
-            <w:noWrap/>
-            <w:vAlign w:val="bottom"/>
-            <w:hideMark/>
-          </w:tcPr>
-          <w:p>
-            <w:pPr>
-              <w:spacing w:after="0" w:line="240" w:lineRule="auto"/>
-              <w:jc w:val="right"/>
-              <w:rPr>
-                <w:rFonts w:ascii="Calibri" w:eastAsia="Times New Roman" w:hAnsi="Calibri" w:cs="Calibri"/>
-                <w:color w:val="000000"/>
-              </w:rPr>
-            </w:pPr>
-            <w:r>
-              <w:rPr>
-                <w:rFonts w:ascii="Calibri" w:eastAsia="Times New Roman" w:hAnsi="Calibri" w:cs="Calibri"/>
-                <w:color w:val="000000"/>
-              </w:rPr>
-              <w:t>3</w:t>
-            </w:r>
-          </w:p>
-        </w:tc>
-        <w:tc>
-          <w:tcPr>
-            <w:tcW w:w="1986" w:type="dxa"/>
-            <w:tcBorders>
-              <w:top w:val="nil"/>
-              <w:left w:val="nil"/>
-              <w:bottom w:val="single" w:sz="4" w:space="0" w:color="auto"/>
-              <w:right w:val="single" w:sz="4" w:space="0" w:color="auto"/>
-            </w:tcBorders>
-            <w:shd w:val="clear" w:color="auto" w:fill="auto"/>
-            <w:noWrap/>
-            <w:vAlign w:val="bottom"/>
-          </w:tcPr>
-          <w:p>
-            <w:pPr>
-              <w:spacing w:after="0" w:line="240" w:lineRule="auto"/>
-              <w:rPr>
-                <w:rFonts w:ascii="Calibri" w:eastAsia="Times New Roman" w:hAnsi="Calibri" w:cs="Calibri"/>
-                <w:color w:val="000000"/>
-              </w:rPr>
-            </w:pPr>
-            <w:r>
-              <w:rPr>
-                <w:rFonts w:ascii="Courier New" w:hAnsi="Courier New" w:cs="Courier New"/>
-                <w:color w:val="D5D5D5"/>
-                <w:sz w:val="21"/>
-                <w:szCs w:val="21"/>
-                <w:shd w:val="clear" w:color="auto" w:fill="383838"/>
-              </w:rPr>
-              <w:t>0.9705</w:t>
-            </w:r>
-          </w:p>
-        </w:tc>
-        <w:tc>
-          <w:tcPr>
-            <w:tcW w:w="1175" w:type="dxa"/>
-            <w:tcBorders>
-              <w:top w:val="nil"/>
-              <w:left w:val="nil"/>
-              <w:bottom w:val="single" w:sz="4" w:space="0" w:color="auto"/>
-              <w:right w:val="single" w:sz="4" w:space="0" w:color="auto"/>
-            </w:tcBorders>
-            <w:shd w:val="clear" w:color="auto" w:fill="auto"/>
-            <w:noWrap/>
-            <w:vAlign w:val="bottom"/>
-          </w:tcPr>
-          <w:p>
-            <w:pPr>
-              <w:spacing w:after="0" w:line="240" w:lineRule="auto"/>
-              <w:rPr>
-                <w:rFonts w:ascii="Calibri" w:eastAsia="Times New Roman" w:hAnsi="Calibri" w:cs="Calibri"/>
-                <w:color w:val="000000"/>
-              </w:rPr>
-            </w:pPr>
-            <w:r>
-              <w:rPr>
-                <w:rFonts w:ascii="Courier New" w:hAnsi="Courier New" w:cs="Courier New"/>
-                <w:color w:val="D5D5D5"/>
-                <w:sz w:val="21"/>
-                <w:szCs w:val="21"/>
-                <w:shd w:val="clear" w:color="auto" w:fill="383838"/>
-              </w:rPr>
-              <w:t>0.9705</w:t>
-            </w:r>
-          </w:p>
-        </w:tc>
-      </w:tr>
-      <w:tr>
-        <w:trPr>
-          <w:trHeight w:val="288"/>
-        </w:trPr>
-        <w:tc>
-          <w:tcPr>
-            <w:tcW w:w="1273" w:type="dxa"/>
-            <w:tcBorders>
-              <w:top w:val="nil"/>
-              <w:left w:val="single" w:sz="4" w:space="0" w:color="auto"/>
-              <w:bottom w:val="single" w:sz="4" w:space="0" w:color="auto"/>
-              <w:right w:val="single" w:sz="4" w:space="0" w:color="auto"/>
-            </w:tcBorders>
-            <w:shd w:val="clear" w:color="auto" w:fill="auto"/>
-            <w:noWrap/>
-            <w:vAlign w:val="bottom"/>
-            <w:hideMark/>
-          </w:tcPr>
-          <w:p>
-            <w:pPr>
-              <w:spacing w:after="0" w:line="240" w:lineRule="auto"/>
-              <w:jc w:val="right"/>
-              <w:rPr>
-                <w:rFonts w:ascii="Calibri" w:eastAsia="Times New Roman" w:hAnsi="Calibri" w:cs="Calibri"/>
-                <w:color w:val="000000"/>
-              </w:rPr>
-            </w:pPr>
-            <w:r>
-              <w:rPr>
-                <w:rFonts w:ascii="Calibri" w:eastAsia="Times New Roman" w:hAnsi="Calibri" w:cs="Calibri"/>
-                <w:color w:val="000000"/>
-              </w:rPr>
-              <w:t>4</w:t>
-            </w:r>
-          </w:p>
-        </w:tc>
-        <w:tc>
-          <w:tcPr>
-            <w:tcW w:w="1986" w:type="dxa"/>
-            <w:tcBorders>
-              <w:top w:val="nil"/>
-              <w:left w:val="nil"/>
-              <w:bottom w:val="single" w:sz="4" w:space="0" w:color="auto"/>
-              <w:right w:val="single" w:sz="4" w:space="0" w:color="auto"/>
-            </w:tcBorders>
-            <w:shd w:val="clear" w:color="auto" w:fill="auto"/>
-            <w:noWrap/>
-            <w:vAlign w:val="bottom"/>
-          </w:tcPr>
-          <w:p>
-            <w:pPr>
-              <w:spacing w:after="0" w:line="240" w:lineRule="auto"/>
-              <w:rPr>
-                <w:rFonts w:ascii="Calibri" w:eastAsia="Times New Roman" w:hAnsi="Calibri" w:cs="Calibri"/>
-                <w:color w:val="000000"/>
-              </w:rPr>
-            </w:pPr>
-            <w:r>
-              <w:rPr>
-                <w:rFonts w:ascii="Courier New" w:hAnsi="Courier New" w:cs="Courier New"/>
-                <w:color w:val="D5D5D5"/>
-                <w:sz w:val="21"/>
-                <w:szCs w:val="21"/>
-                <w:shd w:val="clear" w:color="auto" w:fill="383838"/>
-              </w:rPr>
-              <w:t>0.69708687</w:t>
-            </w:r>
-          </w:p>
-        </w:tc>
-        <w:tc>
-          <w:tcPr>
-            <w:tcW w:w="1175" w:type="dxa"/>
-            <w:tcBorders>
-              <w:top w:val="nil"/>
-              <w:left w:val="nil"/>
-              <w:bottom w:val="single" w:sz="4" w:space="0" w:color="auto"/>
-              <w:right w:val="single" w:sz="4" w:space="0" w:color="auto"/>
-            </w:tcBorders>
-            <w:shd w:val="clear" w:color="auto" w:fill="auto"/>
-            <w:noWrap/>
-            <w:vAlign w:val="bottom"/>
-          </w:tcPr>
-          <w:p>
-            <w:pPr>
-              <w:spacing w:after="0" w:line="240" w:lineRule="auto"/>
-              <w:rPr>
-                <w:rFonts w:ascii="Calibri" w:eastAsia="Times New Roman" w:hAnsi="Calibri" w:cs="Calibri"/>
-                <w:color w:val="000000"/>
-              </w:rPr>
-            </w:pPr>
-            <w:r>
-              <w:rPr>
-                <w:rFonts w:ascii="Courier New" w:hAnsi="Courier New" w:cs="Courier New"/>
-                <w:color w:val="D5D5D5"/>
-                <w:sz w:val="21"/>
-                <w:szCs w:val="21"/>
-                <w:shd w:val="clear" w:color="auto" w:fill="383838"/>
-              </w:rPr>
-              <w:t>0.69708687</w:t>
-            </w:r>
-          </w:p>
-        </w:tc>
-      </w:tr>
-      <w:tr>
-        <w:trPr>
-          <w:trHeight w:val="288"/>
-        </w:trPr>
-        <w:tc>
-          <w:tcPr>
-            <w:tcW w:w="1273" w:type="dxa"/>
-            <w:tcBorders>
-              <w:top w:val="nil"/>
-              <w:left w:val="single" w:sz="4" w:space="0" w:color="auto"/>
-              <w:bottom w:val="single" w:sz="4" w:space="0" w:color="auto"/>
-              <w:right w:val="single" w:sz="4" w:space="0" w:color="auto"/>
-            </w:tcBorders>
-            <w:shd w:val="clear" w:color="auto" w:fill="auto"/>
-            <w:noWrap/>
-            <w:vAlign w:val="bottom"/>
-            <w:hideMark/>
-          </w:tcPr>
-          <w:p>
-            <w:pPr>
-              <w:spacing w:after="0" w:line="240" w:lineRule="auto"/>
-              <w:jc w:val="right"/>
-              <w:rPr>
-                <w:rFonts w:ascii="Calibri" w:eastAsia="Times New Roman" w:hAnsi="Calibri" w:cs="Calibri"/>
-                <w:color w:val="000000"/>
-              </w:rPr>
-            </w:pPr>
-            <w:r>
-              <w:rPr>
-                <w:rFonts w:ascii="Calibri" w:eastAsia="Times New Roman" w:hAnsi="Calibri" w:cs="Calibri"/>
-                <w:color w:val="000000"/>
-              </w:rPr>
-              <w:t>5</w:t>
-            </w:r>
-          </w:p>
-        </w:tc>
-        <w:tc>
-          <w:tcPr>
-            <w:tcW w:w="1986" w:type="dxa"/>
-            <w:tcBorders>
-              <w:top w:val="nil"/>
-              <w:left w:val="nil"/>
-              <w:bottom w:val="single" w:sz="4" w:space="0" w:color="auto"/>
-              <w:right w:val="single" w:sz="4" w:space="0" w:color="auto"/>
-            </w:tcBorders>
-            <w:shd w:val="clear" w:color="auto" w:fill="auto"/>
-            <w:noWrap/>
-            <w:vAlign w:val="bottom"/>
-          </w:tcPr>
-          <w:p>
-            <w:pPr>
-              <w:spacing w:after="0" w:line="240" w:lineRule="auto"/>
-              <w:rPr>
-                <w:rFonts w:ascii="Calibri" w:eastAsia="Times New Roman" w:hAnsi="Calibri" w:cs="Calibri"/>
-                <w:color w:val="000000"/>
-              </w:rPr>
-            </w:pPr>
-            <w:r>
-              <w:rPr>
-                <w:rFonts w:ascii="Courier New" w:hAnsi="Courier New" w:cs="Courier New"/>
-                <w:color w:val="D5D5D5"/>
-                <w:sz w:val="21"/>
-                <w:szCs w:val="21"/>
-                <w:shd w:val="clear" w:color="auto" w:fill="383838"/>
-              </w:rPr>
-              <w:t>0.8934</w:t>
-            </w:r>
-          </w:p>
-        </w:tc>
-        <w:tc>
-          <w:tcPr>
-            <w:tcW w:w="1175" w:type="dxa"/>
-            <w:tcBorders>
-              <w:top w:val="nil"/>
-              <w:left w:val="nil"/>
-              <w:bottom w:val="single" w:sz="4" w:space="0" w:color="auto"/>
-              <w:right w:val="single" w:sz="4" w:space="0" w:color="auto"/>
-            </w:tcBorders>
-            <w:shd w:val="clear" w:color="auto" w:fill="auto"/>
-            <w:noWrap/>
-            <w:vAlign w:val="bottom"/>
-          </w:tcPr>
-          <w:p>
-            <w:pPr>
-              <w:spacing w:after="0" w:line="240" w:lineRule="auto"/>
-              <w:rPr>
-                <w:rFonts w:ascii="Calibri" w:eastAsia="Times New Roman" w:hAnsi="Calibri" w:cs="Calibri"/>
-                <w:color w:val="000000"/>
-              </w:rPr>
-            </w:pPr>
-            <w:r>
-              <w:rPr>
-                <w:rFonts w:ascii="Courier New" w:hAnsi="Courier New" w:cs="Courier New"/>
-                <w:color w:val="D5D5D5"/>
-                <w:sz w:val="21"/>
-                <w:szCs w:val="21"/>
-                <w:shd w:val="clear" w:color="auto" w:fill="383838"/>
-              </w:rPr>
-              <w:t>0.8934</w:t>
-            </w:r>
-          </w:p>
-        </w:tc>
-      </w:tr>
-      <w:tr>
-        <w:trPr>
-          <w:trHeight w:val="288"/>
-        </w:trPr>
-        <w:tc>
-          <w:tcPr>
-            <w:tcW w:w="1273" w:type="dxa"/>
-            <w:tcBorders>
-              <w:top w:val="nil"/>
-              <w:left w:val="single" w:sz="4" w:space="0" w:color="auto"/>
-              <w:bottom w:val="single" w:sz="4" w:space="0" w:color="auto"/>
-              <w:right w:val="single" w:sz="4" w:space="0" w:color="auto"/>
-            </w:tcBorders>
-            <w:shd w:val="clear" w:color="auto" w:fill="auto"/>
-            <w:noWrap/>
-            <w:vAlign w:val="bottom"/>
-            <w:hideMark/>
-          </w:tcPr>
-          <w:p>
-            <w:pPr>
-              <w:spacing w:after="0" w:line="240" w:lineRule="auto"/>
-              <w:jc w:val="right"/>
-              <w:rPr>
-                <w:rFonts w:ascii="Calibri" w:eastAsia="Times New Roman" w:hAnsi="Calibri" w:cs="Calibri"/>
-                <w:color w:val="000000"/>
-              </w:rPr>
-            </w:pPr>
-            <w:r>
-              <w:rPr>
-                <w:rFonts w:ascii="Calibri" w:eastAsia="Times New Roman" w:hAnsi="Calibri" w:cs="Calibri"/>
-                <w:color w:val="000000"/>
-              </w:rPr>
-              <w:t>6</w:t>
-            </w:r>
-          </w:p>
-        </w:tc>
-        <w:tc>
-          <w:tcPr>
-            <w:tcW w:w="1986" w:type="dxa"/>
-            <w:tcBorders>
-              <w:top w:val="nil"/>
-              <w:left w:val="nil"/>
-              <w:bottom w:val="single" w:sz="4" w:space="0" w:color="auto"/>
-              <w:right w:val="single" w:sz="4" w:space="0" w:color="auto"/>
-            </w:tcBorders>
-            <w:shd w:val="clear" w:color="auto" w:fill="auto"/>
-            <w:noWrap/>
-            <w:vAlign w:val="bottom"/>
-          </w:tcPr>
-          <w:p>
-            <w:pPr>
-              <w:spacing w:after="0" w:line="240" w:lineRule="auto"/>
-              <w:rPr>
-                <w:rFonts w:ascii="Calibri" w:eastAsia="Times New Roman" w:hAnsi="Calibri" w:cs="Calibri"/>
-                <w:color w:val="000000"/>
-              </w:rPr>
-            </w:pPr>
-            <w:r>
-              <w:rPr>
-                <w:rFonts w:ascii="Courier New" w:hAnsi="Courier New" w:cs="Courier New"/>
-                <w:color w:val="D5D5D5"/>
-                <w:sz w:val="21"/>
-                <w:szCs w:val="21"/>
-                <w:shd w:val="clear" w:color="auto" w:fill="383838"/>
-              </w:rPr>
-              <w:t>0.7808</w:t>
-            </w:r>
-          </w:p>
-        </w:tc>
-        <w:tc>
-          <w:tcPr>
-            <w:tcW w:w="1175" w:type="dxa"/>
-            <w:tcBorders>
-              <w:top w:val="nil"/>
-              <w:left w:val="nil"/>
-              <w:bottom w:val="single" w:sz="4" w:space="0" w:color="auto"/>
-              <w:right w:val="single" w:sz="4" w:space="0" w:color="auto"/>
-            </w:tcBorders>
-            <w:shd w:val="clear" w:color="auto" w:fill="auto"/>
-            <w:noWrap/>
-            <w:vAlign w:val="bottom"/>
-          </w:tcPr>
-          <w:p>
-            <w:pPr>
-              <w:spacing w:after="0" w:line="240" w:lineRule="auto"/>
-              <w:rPr>
-                <w:rFonts w:ascii="Calibri" w:eastAsia="Times New Roman" w:hAnsi="Calibri" w:cs="Calibri"/>
-                <w:color w:val="000000"/>
-              </w:rPr>
-            </w:pPr>
-            <w:r>
-              <w:rPr>
-                <w:rFonts w:ascii="Courier New" w:hAnsi="Courier New" w:cs="Courier New"/>
-                <w:color w:val="D5D5D5"/>
-                <w:sz w:val="21"/>
-                <w:szCs w:val="21"/>
-                <w:shd w:val="clear" w:color="auto" w:fill="383838"/>
-              </w:rPr>
-              <w:t>0.7808</w:t>
-            </w:r>
-          </w:p>
-        </w:tc>
-      </w:tr>
-    </w:tbl>
-    <w:p>
-      <w:pPr>
-        <w:spacing w:line="480" w:lineRule="auto"/>
-        <w:ind w:left="720" w:hanging="720"/>
-        <w:rPr>
-          <w:rFonts w:ascii="Times New Roman" w:hAnsi="Times New Roman" w:cs="Times New Roman"/>
-          <w:b/>
-          <w:bCs/>
-          <w:sz w:val="24"/>
-          <w:szCs w:val="24"/>
-        </w:rPr>
-      </w:pPr>
-    </w:p>
-    <w:p>
-      <w:pPr>
-        <w:spacing w:line="480" w:lineRule="auto"/>
-        <w:ind w:left="720" w:hanging="720"/>
-        <w:rPr>
-          <w:rFonts w:ascii="Times New Roman" w:hAnsi="Times New Roman" w:cs="Times New Roman"/>
-          <w:b/>
-          <w:bCs/>
-          <w:sz w:val="24"/>
-          <w:szCs w:val="24"/>
-        </w:rPr>
-      </w:pPr>
-      <w:r>
-        <w:rPr>
-          <w:rFonts w:ascii="Times New Roman" w:hAnsi="Times New Roman" w:cs="Times New Roman"/>
-          <w:b/>
-          <w:bCs/>
-          <w:sz w:val="24"/>
-          <w:szCs w:val="24"/>
-        </w:rPr>
-        <w:t xml:space="preserve">Appendix </w:t>
-      </w:r>
-      <w:r>
-        <w:rPr>
-          <w:rFonts w:ascii="Times New Roman" w:hAnsi="Times New Roman" w:cs="Times New Roman"/>
-          <w:b/>
-          <w:bCs/>
-          <w:sz w:val="24"/>
-          <w:szCs w:val="24"/>
-        </w:rPr>
-        <w:t>C: First Image in Fashion MNIST with section of code</w:t>
-      </w:r>
-    </w:p>
-    <w:p>
-      <w:pPr>
-        <w:spacing w:line="480" w:lineRule="auto"/>
-        <w:ind w:left="720" w:hanging="720"/>
-        <w:rPr>
-          <w:rFonts w:ascii="Times New Roman" w:hAnsi="Times New Roman" w:cs="Times New Roman"/>
-          <w:b/>
-          <w:bCs/>
-          <w:sz w:val="24"/>
-          <w:szCs w:val="24"/>
-        </w:rPr>
-      </w:pPr>
-      <w:r>
-        <w:rPr>
-          <w:rFonts w:ascii="Times New Roman" w:hAnsi="Times New Roman" w:cs="Times New Roman"/>
-          <w:b/>
-          <w:bCs/>
-          <w:noProof/>
-          <w:sz w:val="24"/>
-          <w:szCs w:val="24"/>
-        </w:rPr>
-        <w:lastRenderedPageBreak/>
-        <w:drawing>
-          <wp:inline distT="0" distB="0" distL="0" distR="0" wp14:anchorId="57FC3BD5" wp14:editId="0290381E">
-            <wp:extent cx="4191363" cy="3215919"/>
-            <wp:effectExtent l="0" t="0" r="0" b="3810"/>
-            <wp:docPr id="1" name="Picture 1" descr="Graphical user interface&#10;&#10;Description automatically generated"/>
-            <wp:cNvGraphicFramePr>
-              <a:graphicFrameLocks xmlns:a="http://schemas.openxmlformats.org/drawingml/2006/main" noChangeAspect="1"/>
-            </wp:cNvGraphicFramePr>
-            <a:graphic xmlns:a="http://schemas.openxmlformats.org/drawingml/2006/main">
-              <a:graphicData uri="http://schemas.openxmlformats.org/drawingml/2006/picture">
-                <pic:pic xmlns:pic="http://schemas.openxmlformats.org/drawingml/2006/picture">
-                  <pic:nvPicPr>
-                    <pic:cNvPr id="1" name="Picture 1" descr="Graphical user interface&#10;&#10;Description automatically generated"/>
-                    <pic:cNvPicPr/>
-                  </pic:nvPicPr>
-                  <pic:blipFill>
-                    <a:blip r:embed="rId18"/>
-                    <a:stretch>
-                      <a:fillRect/>
-                    </a:stretch>
-                  </pic:blipFill>
-                  <pic:spPr>
-                    <a:xfrm>
-                      <a:off x="0" y="0"/>
-                      <a:ext cx="4191363" cy="3215919"/>
-                    </a:xfrm>
-                    <a:prstGeom prst="rect">
-                      <a:avLst/>
-                    </a:prstGeom>
-                  </pic:spPr>
-                </pic:pic>
-              </a:graphicData>
-            </a:graphic>
-          </wp:inline>
-        </w:drawing>
-      </w:r>
-    </w:p>
-    <w:p>
-      <w:pPr>
-        <w:spacing w:line="480" w:lineRule="auto"/>
-        <w:ind w:left="720" w:hanging="720"/>
-        <w:rPr>
-          <w:rFonts w:ascii="Times New Roman" w:hAnsi="Times New Roman" w:cs="Times New Roman"/>
-          <w:b/>
-          <w:bCs/>
-          <w:sz w:val="24"/>
-          <w:szCs w:val="24"/>
-        </w:rPr>
-      </w:pPr>
+        <w:t xml:space="preserve"> Learning Project: Learning Tic-Tac-Toe via Self-Play Tabular Q Learning</w:t>
+      </w:r>
+      <w:r>
+        <w:rPr>
+          <w:rFonts w:ascii="Times New Roman" w:hAnsi="Times New Roman" w:cs="Times New Roman"/>
+          <w:sz w:val="24"/>
+          <w:szCs w:val="24"/>
+        </w:rPr>
+        <w:t xml:space="preserve">. Retrieved from </w:t>
+      </w:r>
+      <w:r>
+        <w:rPr>
+          <w:rFonts w:ascii="Times New Roman" w:hAnsi="Times New Roman" w:cs="Times New Roman"/>
+          <w:sz w:val="24"/>
+          <w:szCs w:val="24"/>
+        </w:rPr>
+        <w:t>https://towardsdatascience.com/an-introductory-reinforcement-learning-project-learning-tic-tac-toe-via-self-play-tabular-b8b845e18fe</w:t>
+      </w:r>
     </w:p>
     <w:sectPr>
-      <w:footerReference w:type="default" r:id="rId19"/>
+      <w:footerReference w:type="default" r:id="rId13"/>
       <w:pgSz w:w="12240" w:h="15840"/>
       <w:pgMar w:top="1440" w:right="1440" w:bottom="1440" w:left="1440" w:header="720" w:footer="720" w:gutter="0"/>
       <w:cols w:space="720"/>

</xml_diff>